<commit_message>
Update Fiche de participation #3 GRH-11014_FrédérikBoutin_AmélieDuguay.docx
</commit_message>
<xml_diff>
--- a/Session_Hiver_2024/Aspects humains des organisations/Travaux pratiques/TP3/Fiche de participation #3 GRH-11014_FrédérikBoutin_AmélieDuguay.docx
+++ b/Session_Hiver_2024/Aspects humains des organisations/Travaux pratiques/TP3/Fiche de participation #3 GRH-11014_FrédérikBoutin_AmélieDuguay.docx
@@ -425,7 +425,61 @@
           <w:szCs w:val="22"/>
           <w:lang w:bidi="en-US"/>
         </w:rPr>
-        <w:t>Marianne, une femme déterminée et compétitive, mène une vie effervescente où elle jongle avec succès entre ses études universitaires, son travail dans une agence de publicité et sa vie personnelle. Malgré les défis, elle trouve du bonheur dans son rôle de mère et dans ses moments de détente avec le yoga et la danse aérobique. Cependant, les récents changements au sein de son agence ont entraîné une surcharge de travail pour Marianne et son équipe, exacerbée par des coupures de postes et des ressources de plus en plus limitées. Ses efforts pour répondre aux demandes croissantes l'ont amenée à sacrifier ses activités sportives et de détente. La fatigue et le stress s'accumulent, affectant sa santé physique et mentale, ainsi que sa performance au travail. Malgré ses efforts pour réorganiser son travail, un événement imprévu avec son fils malade la pousse finalement à prendre un congé de neuf mois, suivi par plusieurs de ses collègues.</w:t>
+        <w:t xml:space="preserve">Marianne, une femme déterminée et compétitive, mène une vie effervescente où elle jongle avec succès entre ses études universitaires, son travail dans une agence de publicité et sa vie personnelle. Malgré les défis, elle trouve du bonheur dans son rôle de mère et dans ses moments de détente avec le yoga et la danse aérobique. Cependant, les récents changements au sein de son agence ont entraîné une surcharge de travail pour </w:t>
+      </w:r>
+      <w:r>
+        <w:rPr>
+          <w:color w:val="000000" w:themeColor="text1"/>
+          <w:sz w:val="22"/>
+          <w:szCs w:val="22"/>
+          <w:lang w:bidi="en-US"/>
+        </w:rPr>
+        <w:t>elle</w:t>
+      </w:r>
+      <w:r>
+        <w:rPr>
+          <w:color w:val="000000" w:themeColor="text1"/>
+          <w:sz w:val="22"/>
+          <w:szCs w:val="22"/>
+          <w:lang w:bidi="en-US"/>
+        </w:rPr>
+        <w:t xml:space="preserve"> et son équipe, exacerbée par des </w:t>
+      </w:r>
+      <w:r>
+        <w:rPr>
+          <w:color w:val="000000" w:themeColor="text1"/>
+          <w:sz w:val="22"/>
+          <w:szCs w:val="22"/>
+          <w:lang w:bidi="en-US"/>
+        </w:rPr>
+        <w:t>suppression</w:t>
+      </w:r>
+      <w:r>
+        <w:rPr>
+          <w:color w:val="000000" w:themeColor="text1"/>
+          <w:sz w:val="22"/>
+          <w:szCs w:val="22"/>
+          <w:lang w:bidi="en-US"/>
+        </w:rPr>
+        <w:t xml:space="preserve">s de postes et </w:t>
+      </w:r>
+      <w:r>
+        <w:rPr>
+          <w:color w:val="000000" w:themeColor="text1"/>
+          <w:sz w:val="22"/>
+          <w:szCs w:val="22"/>
+          <w:lang w:bidi="en-US"/>
+        </w:rPr>
+        <w:t>les</w:t>
+      </w:r>
+      <w:r>
+        <w:rPr>
+          <w:color w:val="000000" w:themeColor="text1"/>
+          <w:sz w:val="22"/>
+          <w:szCs w:val="22"/>
+          <w:lang w:bidi="en-US"/>
+        </w:rPr>
+        <w:t xml:space="preserve"> ressources de plus en plus limitées. Ses efforts pour répondre aux demandes croissantes l'ont amenée à sacrifier ses activités sportives et de détente. La fatigue et le stress s'accumulent, affectant sa santé physique et mentale, ainsi que sa performance au travail. Malgré ses efforts pour réorganiser son travail, un événement imprévu avec son fils malade la pousse finalement à prendre un congé de neuf mois, suivi par plusieurs de ses collègues.</w:t>
       </w:r>
     </w:p>
     <w:p>
@@ -495,7 +549,61 @@
           <w:szCs w:val="22"/>
           <w:lang w:bidi="en-US"/>
         </w:rPr>
-        <w:t xml:space="preserve">, une entreprise avec 800 employés. Elle supervise l'infrastructure informatique, l'acquisition du matériel et des logiciels, ainsi que le soutien aux utilisateurs. L'équipe, composée d'un administrateur réseau, trois techniciens et deux personnes pour le soutien aux utilisateurs, bénéficie d'une grande autonomie, mais manque de suivi sur l'efficacité du travail. Robert, un membre plus âgé, a du mal à s'adapter aux nouvelles technologies et prend de longues pauses, créant des tensions dans l'équipe. Gabriel, un nouveau venu, critique le manque d'efficacité de l'équipe et le leadership de Mathilde. Lors d'une </w:t>
+        <w:t xml:space="preserve">, une entreprise </w:t>
+      </w:r>
+      <w:r>
+        <w:rPr>
+          <w:color w:val="000000" w:themeColor="text1"/>
+          <w:sz w:val="22"/>
+          <w:szCs w:val="22"/>
+          <w:lang w:bidi="en-US"/>
+        </w:rPr>
+        <w:t>de</w:t>
+      </w:r>
+      <w:r>
+        <w:rPr>
+          <w:color w:val="000000" w:themeColor="text1"/>
+          <w:sz w:val="22"/>
+          <w:szCs w:val="22"/>
+          <w:lang w:bidi="en-US"/>
+        </w:rPr>
+        <w:t xml:space="preserve"> 800 employés. Elle supervise l'infrastructure informatique, l'acquisition du matériel et des logiciels, ainsi que le soutien aux utilisateurs. L'équipe, composée d'un administrateur réseau, </w:t>
+      </w:r>
+      <w:r>
+        <w:rPr>
+          <w:color w:val="000000" w:themeColor="text1"/>
+          <w:sz w:val="22"/>
+          <w:szCs w:val="22"/>
+          <w:lang w:bidi="en-US"/>
+        </w:rPr>
+        <w:t xml:space="preserve">de </w:t>
+      </w:r>
+      <w:r>
+        <w:rPr>
+          <w:color w:val="000000" w:themeColor="text1"/>
+          <w:sz w:val="22"/>
+          <w:szCs w:val="22"/>
+          <w:lang w:bidi="en-US"/>
+        </w:rPr>
+        <w:t xml:space="preserve">trois techniciens et </w:t>
+      </w:r>
+      <w:r>
+        <w:rPr>
+          <w:color w:val="000000" w:themeColor="text1"/>
+          <w:sz w:val="22"/>
+          <w:szCs w:val="22"/>
+          <w:lang w:bidi="en-US"/>
+        </w:rPr>
+        <w:t xml:space="preserve">de </w:t>
+      </w:r>
+      <w:r>
+        <w:rPr>
+          <w:color w:val="000000" w:themeColor="text1"/>
+          <w:sz w:val="22"/>
+          <w:szCs w:val="22"/>
+          <w:lang w:bidi="en-US"/>
+        </w:rPr>
+        <w:t xml:space="preserve">deux personnes pour le soutien aux utilisateurs, bénéficie d'une grande autonomie, mais manque de suivi sur l'efficacité du travail. Robert, un membre plus âgé, a du mal à s'adapter aux nouvelles technologies et prend de longues pauses, créant des tensions dans l'équipe. Gabriel, un nouveau venu, critique le manque d'efficacité de l'équipe et le leadership de Mathilde. Lors d'une </w:t>
       </w:r>
       <w:r>
         <w:rPr>
@@ -513,7 +621,61 @@
           <w:szCs w:val="22"/>
           <w:lang w:bidi="en-US"/>
         </w:rPr>
-        <w:t xml:space="preserve"> pour proposer de nouvelles orientations technologiques, Michel s'oppose à toute modification. Malgré les tensions, la réunion</w:t>
+        <w:t xml:space="preserve"> pour proposer de nouvelles</w:t>
+      </w:r>
+      <w:r>
+        <w:rPr>
+          <w:color w:val="000000" w:themeColor="text1"/>
+          <w:sz w:val="22"/>
+          <w:szCs w:val="22"/>
+          <w:lang w:bidi="en-US"/>
+        </w:rPr>
+        <w:t xml:space="preserve"> façons de faire</w:t>
+      </w:r>
+      <w:r>
+        <w:rPr>
+          <w:color w:val="000000" w:themeColor="text1"/>
+          <w:sz w:val="22"/>
+          <w:szCs w:val="22"/>
+          <w:lang w:bidi="en-US"/>
+        </w:rPr>
+        <w:t>, Michel s'</w:t>
+      </w:r>
+      <w:r>
+        <w:rPr>
+          <w:color w:val="000000" w:themeColor="text1"/>
+          <w:sz w:val="22"/>
+          <w:szCs w:val="22"/>
+          <w:lang w:bidi="en-US"/>
+        </w:rPr>
+        <w:t xml:space="preserve">est </w:t>
+      </w:r>
+      <w:r>
+        <w:rPr>
+          <w:color w:val="000000" w:themeColor="text1"/>
+          <w:sz w:val="22"/>
+          <w:szCs w:val="22"/>
+          <w:lang w:bidi="en-US"/>
+        </w:rPr>
+        <w:t>oppos</w:t>
+      </w:r>
+      <w:r>
+        <w:rPr>
+          <w:color w:val="000000" w:themeColor="text1"/>
+          <w:sz w:val="22"/>
+          <w:szCs w:val="22"/>
+          <w:lang w:bidi="en-US"/>
+        </w:rPr>
+        <w:t>é</w:t>
+      </w:r>
+      <w:r>
+        <w:rPr>
+          <w:color w:val="000000" w:themeColor="text1"/>
+          <w:sz w:val="22"/>
+          <w:szCs w:val="22"/>
+          <w:lang w:bidi="en-US"/>
+        </w:rPr>
+        <w:t xml:space="preserve"> à toute modification. Malgré les tensions, la réunion</w:t>
       </w:r>
       <w:r>
         <w:rPr>
@@ -531,7 +693,43 @@
           <w:szCs w:val="22"/>
           <w:lang w:bidi="en-US"/>
         </w:rPr>
-        <w:t xml:space="preserve"> se conclut rapidement avec un consensus autour des idées de Michel. Mathilde se sent soulagée, mais consciente des défis à venir pour mettre en œuvre ces nouvelles orientations.</w:t>
+        <w:t xml:space="preserve"> </w:t>
+      </w:r>
+      <w:r>
+        <w:rPr>
+          <w:color w:val="000000" w:themeColor="text1"/>
+          <w:sz w:val="22"/>
+          <w:szCs w:val="22"/>
+          <w:lang w:bidi="en-US"/>
+        </w:rPr>
+        <w:t>s'est</w:t>
+      </w:r>
+      <w:r>
+        <w:rPr>
+          <w:color w:val="000000" w:themeColor="text1"/>
+          <w:sz w:val="22"/>
+          <w:szCs w:val="22"/>
+          <w:lang w:bidi="en-US"/>
+        </w:rPr>
+        <w:t xml:space="preserve"> conclu</w:t>
+      </w:r>
+      <w:r>
+        <w:rPr>
+          <w:color w:val="000000" w:themeColor="text1"/>
+          <w:sz w:val="22"/>
+          <w:szCs w:val="22"/>
+          <w:lang w:bidi="en-US"/>
+        </w:rPr>
+        <w:t>e</w:t>
+      </w:r>
+      <w:r>
+        <w:rPr>
+          <w:color w:val="000000" w:themeColor="text1"/>
+          <w:sz w:val="22"/>
+          <w:szCs w:val="22"/>
+          <w:lang w:bidi="en-US"/>
+        </w:rPr>
+        <w:t xml:space="preserve"> rapidement avec un consensus autour des idées de Michel. Mathilde se sent soulagée, mais consciente des défis à venir pour mettre en œuvre ces nouvelles orientations.</w:t>
       </w:r>
     </w:p>
     <w:p>
@@ -613,7 +811,25 @@
           <w:szCs w:val="22"/>
           <w:lang w:bidi="en-US"/>
         </w:rPr>
-        <w:t xml:space="preserve">Les idées essentielles de ce cas présentent les diverses notions en lien avec la gestion du stress au travail. Dans le cas présenté, Marianne présente des signes et des symptômes de détérioration de son état notamment par la présence de fatigue physique et psychologique. Malheureusement, l’amalgame de ces 2 caractéristiques </w:t>
+        <w:t>Les idées essentielles de ce cas présentent les diverses notions en lien avec la gestion du stress au travail. Dans le cas présenté, Marianne présente des signes et des symptômes de détérioration de son état</w:t>
+      </w:r>
+      <w:r>
+        <w:rPr>
+          <w:color w:val="000000" w:themeColor="text1"/>
+          <w:sz w:val="22"/>
+          <w:szCs w:val="22"/>
+          <w:lang w:bidi="en-US"/>
+        </w:rPr>
+        <w:t>,</w:t>
+      </w:r>
+      <w:r>
+        <w:rPr>
+          <w:color w:val="000000" w:themeColor="text1"/>
+          <w:sz w:val="22"/>
+          <w:szCs w:val="22"/>
+          <w:lang w:bidi="en-US"/>
+        </w:rPr>
+        <w:t xml:space="preserve"> notamment par la présence de fatigue physique et psychologique. Malheureusement, l’amalgame de ces 2 caractéristiques </w:t>
       </w:r>
       <w:r>
         <w:rPr>
@@ -632,7 +848,25 @@
           <w:lang w:bidi="en-US"/>
         </w:rPr>
         <w:lastRenderedPageBreak/>
-        <w:t>angoisse autant au travail qu’à la maison. De cette façon, ces facteurs amènent des oublis de rendez-vous importants et une diminution d’atteinte des objectifs.</w:t>
+        <w:t>angoisse</w:t>
+      </w:r>
+      <w:r>
+        <w:rPr>
+          <w:color w:val="000000" w:themeColor="text1"/>
+          <w:sz w:val="22"/>
+          <w:szCs w:val="22"/>
+          <w:lang w:bidi="en-US"/>
+        </w:rPr>
+        <w:t>,</w:t>
+      </w:r>
+      <w:r>
+        <w:rPr>
+          <w:color w:val="000000" w:themeColor="text1"/>
+          <w:sz w:val="22"/>
+          <w:szCs w:val="22"/>
+          <w:lang w:bidi="en-US"/>
+        </w:rPr>
+        <w:t xml:space="preserve"> autant au travail qu’à la maison. De cette façon, ces facteurs amènent des oublis de rendez-vous importants et une diminution d’atteinte des objectifs.</w:t>
       </w:r>
     </w:p>
     <w:p>
@@ -663,7 +897,61 @@
           <w:szCs w:val="22"/>
           <w:lang w:bidi="en-US"/>
         </w:rPr>
-        <w:t>Marianne est une personne ambitieuse, perfectionniste et compétitive. Ces caractéristiques personnelles sont définitivement celles qui sont le plus à risque de développer du stress au travail.</w:t>
+        <w:t>Marianne est une personne ambitieuse, perfectionniste et compétitive. Ces caractéristiques personnelles sont définitivement celles qui sont le</w:t>
+      </w:r>
+      <w:r>
+        <w:rPr>
+          <w:color w:val="000000" w:themeColor="text1"/>
+          <w:sz w:val="22"/>
+          <w:szCs w:val="22"/>
+          <w:lang w:bidi="en-US"/>
+        </w:rPr>
+        <w:t>s</w:t>
+      </w:r>
+      <w:r>
+        <w:rPr>
+          <w:color w:val="000000" w:themeColor="text1"/>
+          <w:sz w:val="22"/>
+          <w:szCs w:val="22"/>
+          <w:lang w:bidi="en-US"/>
+        </w:rPr>
+        <w:t xml:space="preserve"> plus à risque </w:t>
+      </w:r>
+      <w:r>
+        <w:rPr>
+          <w:color w:val="000000" w:themeColor="text1"/>
+          <w:sz w:val="22"/>
+          <w:szCs w:val="22"/>
+          <w:lang w:bidi="en-US"/>
+        </w:rPr>
+        <w:t>dans le</w:t>
+      </w:r>
+      <w:r>
+        <w:rPr>
+          <w:color w:val="000000" w:themeColor="text1"/>
+          <w:sz w:val="22"/>
+          <w:szCs w:val="22"/>
+          <w:lang w:bidi="en-US"/>
+        </w:rPr>
+        <w:t xml:space="preserve"> développ</w:t>
+      </w:r>
+      <w:r>
+        <w:rPr>
+          <w:color w:val="000000" w:themeColor="text1"/>
+          <w:sz w:val="22"/>
+          <w:szCs w:val="22"/>
+          <w:lang w:bidi="en-US"/>
+        </w:rPr>
+        <w:t>ement</w:t>
+      </w:r>
+      <w:r>
+        <w:rPr>
+          <w:color w:val="000000" w:themeColor="text1"/>
+          <w:sz w:val="22"/>
+          <w:szCs w:val="22"/>
+          <w:lang w:bidi="en-US"/>
+        </w:rPr>
+        <w:t xml:space="preserve"> du stress au travail.</w:t>
       </w:r>
       <w:r>
         <w:rPr>
@@ -708,7 +996,25 @@
           <w:szCs w:val="22"/>
           <w:lang w:bidi="en-US"/>
         </w:rPr>
-        <w:t xml:space="preserve"> entraîné </w:t>
+        <w:t xml:space="preserve"> </w:t>
+      </w:r>
+      <w:r>
+        <w:rPr>
+          <w:color w:val="000000" w:themeColor="text1"/>
+          <w:sz w:val="22"/>
+          <w:szCs w:val="22"/>
+          <w:lang w:bidi="en-US"/>
+        </w:rPr>
+        <w:t xml:space="preserve">tous </w:t>
+      </w:r>
+      <w:r>
+        <w:rPr>
+          <w:color w:val="000000" w:themeColor="text1"/>
+          <w:sz w:val="22"/>
+          <w:szCs w:val="22"/>
+          <w:lang w:bidi="en-US"/>
+        </w:rPr>
+        <w:t xml:space="preserve">entraîné </w:t>
       </w:r>
       <w:r>
         <w:rPr>
@@ -726,16 +1032,52 @@
           <w:szCs w:val="22"/>
           <w:lang w:bidi="en-US"/>
         </w:rPr>
-        <w:t>problèmes dans l’entreprise. On remarque un grand manque de soutien au niveau des ressources à l’interne, autant monétaire qu’humaine. Les gestionnaires exercent un trop gros contrôle</w:t>
-      </w:r>
-      <w:r>
-        <w:rPr>
-          <w:color w:val="000000" w:themeColor="text1"/>
-          <w:sz w:val="22"/>
-          <w:szCs w:val="22"/>
-          <w:lang w:bidi="en-US"/>
-        </w:rPr>
-        <w:t xml:space="preserve"> et une rigidité sans faille. Malgré ceci, Marianne vie une situation qui est rapidement un couteau à double tranchant. Elle possède </w:t>
+        <w:t>problèmes dans l’entreprise. On remarque un grand manque de soutien au niveau des ressources à l’interne, autant monétaire qu’humaine. Les gestionnaires exercent un trop gr</w:t>
+      </w:r>
+      <w:r>
+        <w:rPr>
+          <w:color w:val="000000" w:themeColor="text1"/>
+          <w:sz w:val="22"/>
+          <w:szCs w:val="22"/>
+          <w:lang w:bidi="en-US"/>
+        </w:rPr>
+        <w:t>and</w:t>
+      </w:r>
+      <w:r>
+        <w:rPr>
+          <w:color w:val="000000" w:themeColor="text1"/>
+          <w:sz w:val="22"/>
+          <w:szCs w:val="22"/>
+          <w:lang w:bidi="en-US"/>
+        </w:rPr>
+        <w:t xml:space="preserve"> contrôle</w:t>
+      </w:r>
+      <w:r>
+        <w:rPr>
+          <w:color w:val="000000" w:themeColor="text1"/>
+          <w:sz w:val="22"/>
+          <w:szCs w:val="22"/>
+          <w:lang w:bidi="en-US"/>
+        </w:rPr>
+        <w:t xml:space="preserve"> et une rigidité sans faille. Malgré ceci, Marianne vi</w:t>
+      </w:r>
+      <w:r>
+        <w:rPr>
+          <w:color w:val="000000" w:themeColor="text1"/>
+          <w:sz w:val="22"/>
+          <w:szCs w:val="22"/>
+          <w:lang w:bidi="en-US"/>
+        </w:rPr>
+        <w:t>t</w:t>
+      </w:r>
+      <w:r>
+        <w:rPr>
+          <w:color w:val="000000" w:themeColor="text1"/>
+          <w:sz w:val="22"/>
+          <w:szCs w:val="22"/>
+          <w:lang w:bidi="en-US"/>
+        </w:rPr>
+        <w:t xml:space="preserve"> une situation qui est rapidement un couteau à double tranchant. Elle possède </w:t>
       </w:r>
       <w:r>
         <w:rPr>
@@ -762,7 +1104,25 @@
           <w:szCs w:val="22"/>
           <w:lang w:bidi="en-US"/>
         </w:rPr>
-        <w:t xml:space="preserve"> travail à la maison. Toutes ces sources ont directement influé sur l’arrêt de travail de Marianne.</w:t>
+        <w:t xml:space="preserve"> travail à la maison. Toutes ces sources ont directement influ</w:t>
+      </w:r>
+      <w:r>
+        <w:rPr>
+          <w:color w:val="000000" w:themeColor="text1"/>
+          <w:sz w:val="22"/>
+          <w:szCs w:val="22"/>
+          <w:lang w:bidi="en-US"/>
+        </w:rPr>
+        <w:t>é</w:t>
+      </w:r>
+      <w:r>
+        <w:rPr>
+          <w:color w:val="000000" w:themeColor="text1"/>
+          <w:sz w:val="22"/>
+          <w:szCs w:val="22"/>
+          <w:lang w:bidi="en-US"/>
+        </w:rPr>
+        <w:t xml:space="preserve"> sur l’arrêt de travail de Marianne.</w:t>
       </w:r>
     </w:p>
     <w:p>
@@ -793,16 +1153,160 @@
           <w:szCs w:val="22"/>
           <w:lang w:bidi="en-US"/>
         </w:rPr>
-        <w:t>L’entreprise aurait pu prévenir les problématiques présentées dans le cas en procédant avec les différents types d’in</w:t>
-      </w:r>
-      <w:r>
-        <w:rPr>
-          <w:color w:val="000000" w:themeColor="text1"/>
-          <w:sz w:val="22"/>
-          <w:szCs w:val="22"/>
-          <w:lang w:bidi="en-US"/>
-        </w:rPr>
-        <w:t>terventions organisationnelles. Les 3 niveaux auraient pu être utilisés dans le cadre de cette situation. Pour l’intervention primaire, il aurait été pertinent d’intégrer des objectifs santé en adoptant une gestion en amont, c’est-à-dire, une gestion proactive. Une autre façon qui aurait pu être efficace est de procéder avec une analyse approfondie de la charge de travail des employés et des fonctions. Pour l’intervention secondaire, l’important aurait été de former et de sensibiliser les gestionnaires à la santé des employés et ce, par le biais de formations. Finalement, pour les interventions de types tertiaires, le mieux aurait été d’offrir une flexibilité d’horaire afin de prévaloir la conciliation travail et famille. De cette façon, cela offre une plus grande autonomie aux employés.</w:t>
+        <w:t xml:space="preserve">L’entreprise aurait pu prévenir les problématiques présentées dans </w:t>
+      </w:r>
+      <w:r>
+        <w:rPr>
+          <w:color w:val="000000" w:themeColor="text1"/>
+          <w:sz w:val="22"/>
+          <w:szCs w:val="22"/>
+          <w:lang w:bidi="en-US"/>
+        </w:rPr>
+        <w:t>c</w:t>
+      </w:r>
+      <w:r>
+        <w:rPr>
+          <w:color w:val="000000" w:themeColor="text1"/>
+          <w:sz w:val="22"/>
+          <w:szCs w:val="22"/>
+          <w:lang w:bidi="en-US"/>
+        </w:rPr>
+        <w:t>e cas en procédant avec les différents types d’in</w:t>
+      </w:r>
+      <w:r>
+        <w:rPr>
+          <w:color w:val="000000" w:themeColor="text1"/>
+          <w:sz w:val="22"/>
+          <w:szCs w:val="22"/>
+          <w:lang w:bidi="en-US"/>
+        </w:rPr>
+        <w:t>terventions organisationnelles. Les 3 niveaux auraient pu être utilisés dans le cadre de cette situation. Pour l’intervention primaire, il aurait été pertin</w:t>
+      </w:r>
+      <w:r>
+        <w:rPr>
+          <w:color w:val="000000" w:themeColor="text1"/>
+          <w:sz w:val="22"/>
+          <w:szCs w:val="22"/>
+          <w:lang w:bidi="en-US"/>
+        </w:rPr>
+        <w:t>e</w:t>
+      </w:r>
+      <w:r>
+        <w:rPr>
+          <w:color w:val="000000" w:themeColor="text1"/>
+          <w:sz w:val="22"/>
+          <w:szCs w:val="22"/>
+          <w:lang w:bidi="en-US"/>
+        </w:rPr>
+        <w:t xml:space="preserve">nt d’intégrer des objectifs </w:t>
+      </w:r>
+      <w:r>
+        <w:rPr>
+          <w:color w:val="000000" w:themeColor="text1"/>
+          <w:sz w:val="22"/>
+          <w:szCs w:val="22"/>
+          <w:lang w:bidi="en-US"/>
+        </w:rPr>
+        <w:t xml:space="preserve">de </w:t>
+      </w:r>
+      <w:r>
+        <w:rPr>
+          <w:color w:val="000000" w:themeColor="text1"/>
+          <w:sz w:val="22"/>
+          <w:szCs w:val="22"/>
+          <w:lang w:bidi="en-US"/>
+        </w:rPr>
+        <w:t xml:space="preserve">santé en adoptant une gestion en amont, c’est-à-dire une gestion proactive. Une autre façon qui aurait pu être efficace </w:t>
+      </w:r>
+      <w:r>
+        <w:rPr>
+          <w:color w:val="000000" w:themeColor="text1"/>
+          <w:sz w:val="22"/>
+          <w:szCs w:val="22"/>
+          <w:lang w:bidi="en-US"/>
+        </w:rPr>
+        <w:t>aurait été</w:t>
+      </w:r>
+      <w:r>
+        <w:rPr>
+          <w:color w:val="000000" w:themeColor="text1"/>
+          <w:sz w:val="22"/>
+          <w:szCs w:val="22"/>
+          <w:lang w:bidi="en-US"/>
+        </w:rPr>
+        <w:t xml:space="preserve"> de procéder </w:t>
+      </w:r>
+      <w:r>
+        <w:rPr>
+          <w:color w:val="000000" w:themeColor="text1"/>
+          <w:sz w:val="22"/>
+          <w:szCs w:val="22"/>
+          <w:lang w:bidi="en-US"/>
+        </w:rPr>
+        <w:t>à</w:t>
+      </w:r>
+      <w:r>
+        <w:rPr>
+          <w:color w:val="000000" w:themeColor="text1"/>
+          <w:sz w:val="22"/>
+          <w:szCs w:val="22"/>
+          <w:lang w:bidi="en-US"/>
+        </w:rPr>
+        <w:t xml:space="preserve"> une analyse approfondie de la charge de travail des employés et des fonctions. Pour l’intervention secondaire, l’important aurait été de former et de sensibiliser les gestionnaires à la santé des employés</w:t>
+      </w:r>
+      <w:r>
+        <w:rPr>
+          <w:color w:val="000000" w:themeColor="text1"/>
+          <w:sz w:val="22"/>
+          <w:szCs w:val="22"/>
+          <w:lang w:bidi="en-US"/>
+        </w:rPr>
+        <w:t xml:space="preserve">, </w:t>
+      </w:r>
+      <w:r>
+        <w:rPr>
+          <w:color w:val="000000" w:themeColor="text1"/>
+          <w:sz w:val="22"/>
+          <w:szCs w:val="22"/>
+          <w:lang w:bidi="en-US"/>
+        </w:rPr>
+        <w:t>et ce, par le biais de formations. Finalement, pour les interventions de type tertiaire, le mieux aurait été d’offrir une flexibilité d’horaire afin d</w:t>
+      </w:r>
+      <w:r>
+        <w:rPr>
+          <w:color w:val="000000" w:themeColor="text1"/>
+          <w:sz w:val="22"/>
+          <w:szCs w:val="22"/>
+          <w:lang w:bidi="en-US"/>
+        </w:rPr>
+        <w:t>e favoriser</w:t>
+      </w:r>
+      <w:r>
+        <w:rPr>
+          <w:color w:val="000000" w:themeColor="text1"/>
+          <w:sz w:val="22"/>
+          <w:szCs w:val="22"/>
+          <w:lang w:bidi="en-US"/>
+        </w:rPr>
+        <w:t xml:space="preserve"> la conciliation travail et famille. De cette façon, cela offr</w:t>
+      </w:r>
+      <w:r>
+        <w:rPr>
+          <w:color w:val="000000" w:themeColor="text1"/>
+          <w:sz w:val="22"/>
+          <w:szCs w:val="22"/>
+          <w:lang w:bidi="en-US"/>
+        </w:rPr>
+        <w:t>irait</w:t>
+      </w:r>
+      <w:r>
+        <w:rPr>
+          <w:color w:val="000000" w:themeColor="text1"/>
+          <w:sz w:val="22"/>
+          <w:szCs w:val="22"/>
+          <w:lang w:bidi="en-US"/>
+        </w:rPr>
+        <w:t xml:space="preserve"> une plus grande autonomie aux employés.</w:t>
       </w:r>
       <w:r>
         <w:rPr>
@@ -821,6 +1325,15 @@
           <w:lang w:bidi="en-US"/>
         </w:rPr>
         <w:t>subi</w:t>
+      </w:r>
+      <w:r>
+        <w:rPr>
+          <w:color w:val="000000" w:themeColor="text1"/>
+          <w:sz w:val="22"/>
+          <w:szCs w:val="22"/>
+          <w:lang w:bidi="en-US"/>
+        </w:rPr>
+        <w:t>es</w:t>
       </w:r>
       <w:r>
         <w:rPr>
@@ -941,7 +1454,43 @@
           <w:szCs w:val="22"/>
           <w:lang w:bidi="en-US"/>
         </w:rPr>
-        <w:t>. Elles peuvent être regroupées en deux section, soit une première section sur les caractéristiques négatives de l’équipe de travail, puis une seconde section sur les solutions possibles permettant d’en améliorer son fonctionnement.</w:t>
+        <w:t>. Elles peuvent être regroupées en deux section</w:t>
+      </w:r>
+      <w:r>
+        <w:rPr>
+          <w:color w:val="000000" w:themeColor="text1"/>
+          <w:sz w:val="22"/>
+          <w:szCs w:val="22"/>
+          <w:lang w:bidi="en-US"/>
+        </w:rPr>
+        <w:t>s</w:t>
+      </w:r>
+      <w:r>
+        <w:rPr>
+          <w:color w:val="000000" w:themeColor="text1"/>
+          <w:sz w:val="22"/>
+          <w:szCs w:val="22"/>
+          <w:lang w:bidi="en-US"/>
+        </w:rPr>
+        <w:t xml:space="preserve">, soit une première section sur les caractéristiques négatives de l’équipe de travail, puis une seconde section sur les solutions possibles permettant d’en améliorer </w:t>
+      </w:r>
+      <w:r>
+        <w:rPr>
+          <w:color w:val="000000" w:themeColor="text1"/>
+          <w:sz w:val="22"/>
+          <w:szCs w:val="22"/>
+          <w:lang w:bidi="en-US"/>
+        </w:rPr>
+        <w:t>le</w:t>
+      </w:r>
+      <w:r>
+        <w:rPr>
+          <w:color w:val="000000" w:themeColor="text1"/>
+          <w:sz w:val="22"/>
+          <w:szCs w:val="22"/>
+          <w:lang w:bidi="en-US"/>
+        </w:rPr>
+        <w:t xml:space="preserve"> fonctionnement.</w:t>
       </w:r>
     </w:p>
     <w:p>
@@ -981,7 +1530,25 @@
           <w:szCs w:val="22"/>
           <w:lang w:bidi="en-US"/>
         </w:rPr>
-        <w:t xml:space="preserve">, il est possible de voir que l’équipe informatique représente un groupe formel, c’est-à-dire que ses membres ont été placé en commun afin de fournir des services à l’entreprise. </w:t>
+        <w:t>, il est possible de voir que l’équipe informatique représente un groupe formel, c’est-à-dire que ses membres ont été placé</w:t>
+      </w:r>
+      <w:r>
+        <w:rPr>
+          <w:color w:val="000000" w:themeColor="text1"/>
+          <w:sz w:val="22"/>
+          <w:szCs w:val="22"/>
+          <w:lang w:bidi="en-US"/>
+        </w:rPr>
+        <w:t>s</w:t>
+      </w:r>
+      <w:r>
+        <w:rPr>
+          <w:color w:val="000000" w:themeColor="text1"/>
+          <w:sz w:val="22"/>
+          <w:szCs w:val="22"/>
+          <w:lang w:bidi="en-US"/>
+        </w:rPr>
+        <w:t xml:space="preserve"> en commun afin de fournir des services à l’entreprise. </w:t>
       </w:r>
       <w:r>
         <w:rPr>
@@ -1098,7 +1665,16 @@
           <w:szCs w:val="22"/>
           <w:lang w:bidi="en-US"/>
         </w:rPr>
-        <w:t xml:space="preserve"> des décisions, de l’organisation et des actions </w:t>
+        <w:t xml:space="preserve"> des décisions, de l’organisation et des actions</w:t>
+      </w:r>
+      <w:r>
+        <w:rPr>
+          <w:color w:val="000000" w:themeColor="text1"/>
+          <w:sz w:val="22"/>
+          <w:szCs w:val="22"/>
+          <w:lang w:bidi="en-US"/>
+        </w:rPr>
+        <w:t xml:space="preserve"> à prendre </w:t>
       </w:r>
       <w:r>
         <w:rPr>
@@ -1152,7 +1728,25 @@
           <w:szCs w:val="22"/>
           <w:lang w:bidi="en-US"/>
         </w:rPr>
-        <w:t xml:space="preserve">à l’équipe. Bien que cette autonomie soit souhaitable en milieu de travail, le problème dans ce cas vient </w:t>
+        <w:t>à l’équipe. Bien que cet</w:t>
+      </w:r>
+      <w:r>
+        <w:rPr>
+          <w:color w:val="000000" w:themeColor="text1"/>
+          <w:sz w:val="22"/>
+          <w:szCs w:val="22"/>
+          <w:lang w:bidi="en-US"/>
+        </w:rPr>
+        <w:t>te</w:t>
+      </w:r>
+      <w:r>
+        <w:rPr>
+          <w:color w:val="000000" w:themeColor="text1"/>
+          <w:sz w:val="22"/>
+          <w:szCs w:val="22"/>
+          <w:lang w:bidi="en-US"/>
+        </w:rPr>
+        <w:t xml:space="preserve"> autonomie soit souhaitable en milieu de travail, le problème dans ce cas vient </w:t>
       </w:r>
       <w:r>
         <w:rPr>
@@ -1170,7 +1764,43 @@
           <w:szCs w:val="22"/>
           <w:lang w:bidi="en-US"/>
         </w:rPr>
-        <w:t xml:space="preserve"> absence de mécanismes de suivi de l’équipe. En effet, la gestionnaire Mathilde n’assure pas son rôle de leader, si bien que c’est l’administration réseau </w:t>
+        <w:t xml:space="preserve"> absence </w:t>
+      </w:r>
+      <w:r>
+        <w:rPr>
+          <w:color w:val="000000" w:themeColor="text1"/>
+          <w:sz w:val="22"/>
+          <w:szCs w:val="22"/>
+          <w:lang w:bidi="en-US"/>
+        </w:rPr>
+        <w:t xml:space="preserve">totale </w:t>
+      </w:r>
+      <w:r>
+        <w:rPr>
+          <w:color w:val="000000" w:themeColor="text1"/>
+          <w:sz w:val="22"/>
+          <w:szCs w:val="22"/>
+          <w:lang w:bidi="en-US"/>
+        </w:rPr>
+        <w:t>de mécanismes de suivi de l’équipe. En effet, la gestionnaire Mathilde n’assure pas son rôle de leader, si bien que c’est l’administrat</w:t>
+      </w:r>
+      <w:r>
+        <w:rPr>
+          <w:color w:val="000000" w:themeColor="text1"/>
+          <w:sz w:val="22"/>
+          <w:szCs w:val="22"/>
+          <w:lang w:bidi="en-US"/>
+        </w:rPr>
+        <w:t>eur</w:t>
+      </w:r>
+      <w:r>
+        <w:rPr>
+          <w:color w:val="000000" w:themeColor="text1"/>
+          <w:sz w:val="22"/>
+          <w:szCs w:val="22"/>
+          <w:lang w:bidi="en-US"/>
+        </w:rPr>
+        <w:t xml:space="preserve"> réseau </w:t>
       </w:r>
       <w:r>
         <w:rPr>
@@ -1197,52 +1827,269 @@
           <w:szCs w:val="22"/>
           <w:lang w:bidi="en-US"/>
         </w:rPr>
-        <w:t xml:space="preserve">a repris ce rôle de façon informelle. </w:t>
-      </w:r>
-      <w:r>
-        <w:rPr>
-          <w:color w:val="000000" w:themeColor="text1"/>
-          <w:sz w:val="22"/>
-          <w:szCs w:val="22"/>
-          <w:lang w:bidi="en-US"/>
-        </w:rPr>
-        <w:t xml:space="preserve">Ce dernier affiche une résistance aux changements, et son opposition à certaines propositions d’amélioration d’un autre membre, soit Gabriel, </w:t>
-      </w:r>
-      <w:r>
-        <w:rPr>
-          <w:color w:val="000000" w:themeColor="text1"/>
-          <w:sz w:val="22"/>
-          <w:szCs w:val="22"/>
-          <w:lang w:bidi="en-US"/>
-        </w:rPr>
-        <w:t xml:space="preserve">n’améliorer pas la situation. En effet, </w:t>
-      </w:r>
-      <w:r>
-        <w:rPr>
-          <w:color w:val="000000" w:themeColor="text1"/>
-          <w:sz w:val="22"/>
-          <w:szCs w:val="22"/>
-          <w:lang w:bidi="en-US"/>
-        </w:rPr>
-        <w:t>Gabriel qui est nouveau dans l’équipe, a tenté à plusieurs reprises de discuter de certains problèmes d’ordre organisationnels et techniques, ainsi qu’aux solutions à</w:t>
-      </w:r>
-      <w:r>
-        <w:rPr>
-          <w:color w:val="000000" w:themeColor="text1"/>
-          <w:sz w:val="22"/>
-          <w:szCs w:val="22"/>
-          <w:lang w:bidi="en-US"/>
-        </w:rPr>
-        <w:t xml:space="preserve"> leurs apporter </w:t>
-      </w:r>
-      <w:r>
-        <w:rPr>
-          <w:color w:val="000000" w:themeColor="text1"/>
-          <w:sz w:val="22"/>
-          <w:szCs w:val="22"/>
-          <w:lang w:bidi="en-US"/>
-        </w:rPr>
-        <w:t>(veille technologique, formulaires de demande d’aide utilisateur).</w:t>
+        <w:t xml:space="preserve">a repris </w:t>
+      </w:r>
+      <w:r>
+        <w:rPr>
+          <w:color w:val="000000" w:themeColor="text1"/>
+          <w:sz w:val="22"/>
+          <w:szCs w:val="22"/>
+          <w:lang w:bidi="en-US"/>
+        </w:rPr>
+        <w:t>le</w:t>
+      </w:r>
+      <w:r>
+        <w:rPr>
+          <w:color w:val="000000" w:themeColor="text1"/>
+          <w:sz w:val="22"/>
+          <w:szCs w:val="22"/>
+          <w:lang w:bidi="en-US"/>
+        </w:rPr>
+        <w:t xml:space="preserve"> rôle de façon informelle. </w:t>
+      </w:r>
+      <w:r>
+        <w:rPr>
+          <w:color w:val="000000" w:themeColor="text1"/>
+          <w:sz w:val="22"/>
+          <w:szCs w:val="22"/>
+          <w:lang w:bidi="en-US"/>
+        </w:rPr>
+        <w:t xml:space="preserve">Ce dernier affiche une </w:t>
+      </w:r>
+      <w:r>
+        <w:rPr>
+          <w:color w:val="000000" w:themeColor="text1"/>
+          <w:sz w:val="22"/>
+          <w:szCs w:val="22"/>
+          <w:lang w:bidi="en-US"/>
+        </w:rPr>
+        <w:t xml:space="preserve">grande </w:t>
+      </w:r>
+      <w:r>
+        <w:rPr>
+          <w:color w:val="000000" w:themeColor="text1"/>
+          <w:sz w:val="22"/>
+          <w:szCs w:val="22"/>
+          <w:lang w:bidi="en-US"/>
+        </w:rPr>
+        <w:t xml:space="preserve">résistance aux changements, </w:t>
+      </w:r>
+      <w:r>
+        <w:rPr>
+          <w:color w:val="000000" w:themeColor="text1"/>
+          <w:sz w:val="22"/>
+          <w:szCs w:val="22"/>
+          <w:lang w:bidi="en-US"/>
+        </w:rPr>
+        <w:t>qui se fait ressentir par ses</w:t>
+      </w:r>
+      <w:r>
+        <w:rPr>
+          <w:color w:val="000000" w:themeColor="text1"/>
+          <w:sz w:val="22"/>
+          <w:szCs w:val="22"/>
+          <w:lang w:bidi="en-US"/>
+        </w:rPr>
+        <w:t xml:space="preserve"> opposition</w:t>
+      </w:r>
+      <w:r>
+        <w:rPr>
+          <w:color w:val="000000" w:themeColor="text1"/>
+          <w:sz w:val="22"/>
+          <w:szCs w:val="22"/>
+          <w:lang w:bidi="en-US"/>
+        </w:rPr>
+        <w:t>s</w:t>
+      </w:r>
+      <w:r>
+        <w:rPr>
+          <w:color w:val="000000" w:themeColor="text1"/>
+          <w:sz w:val="22"/>
+          <w:szCs w:val="22"/>
+          <w:lang w:bidi="en-US"/>
+        </w:rPr>
+        <w:t xml:space="preserve"> à </w:t>
+      </w:r>
+      <w:r>
+        <w:rPr>
+          <w:color w:val="000000" w:themeColor="text1"/>
+          <w:sz w:val="22"/>
+          <w:szCs w:val="22"/>
+          <w:lang w:bidi="en-US"/>
+        </w:rPr>
+        <w:t>plusieurs</w:t>
+      </w:r>
+      <w:r>
+        <w:rPr>
+          <w:color w:val="000000" w:themeColor="text1"/>
+          <w:sz w:val="22"/>
+          <w:szCs w:val="22"/>
+          <w:lang w:bidi="en-US"/>
+        </w:rPr>
+        <w:t xml:space="preserve"> propositions d’amélioration, </w:t>
+      </w:r>
+      <w:r>
+        <w:rPr>
+          <w:color w:val="000000" w:themeColor="text1"/>
+          <w:sz w:val="22"/>
+          <w:szCs w:val="22"/>
+          <w:lang w:bidi="en-US"/>
+        </w:rPr>
+        <w:t xml:space="preserve">ce qui </w:t>
+      </w:r>
+      <w:r>
+        <w:rPr>
+          <w:color w:val="000000" w:themeColor="text1"/>
+          <w:sz w:val="22"/>
+          <w:szCs w:val="22"/>
+          <w:lang w:bidi="en-US"/>
+        </w:rPr>
+        <w:t>n’améliore pas la situation. En effet, Gabriel</w:t>
+      </w:r>
+      <w:r>
+        <w:rPr>
+          <w:color w:val="000000" w:themeColor="text1"/>
+          <w:sz w:val="22"/>
+          <w:szCs w:val="22"/>
+          <w:lang w:bidi="en-US"/>
+        </w:rPr>
+        <w:t>,</w:t>
+      </w:r>
+      <w:r>
+        <w:rPr>
+          <w:color w:val="000000" w:themeColor="text1"/>
+          <w:sz w:val="22"/>
+          <w:szCs w:val="22"/>
+          <w:lang w:bidi="en-US"/>
+        </w:rPr>
+        <w:t xml:space="preserve"> qui est nouveau dans l’équipe, a tenté à plusieurs reprises de discuter de certains problèmes d’ordre organisationnel et technique, ainsi qu’aux solutions </w:t>
+      </w:r>
+      <w:r>
+        <w:rPr>
+          <w:color w:val="000000" w:themeColor="text1"/>
+          <w:sz w:val="22"/>
+          <w:szCs w:val="22"/>
+          <w:lang w:bidi="en-US"/>
+        </w:rPr>
+        <w:t>potentiels</w:t>
+      </w:r>
+      <w:r>
+        <w:rPr>
+          <w:color w:val="000000" w:themeColor="text1"/>
+          <w:sz w:val="22"/>
+          <w:szCs w:val="22"/>
+          <w:lang w:bidi="en-US"/>
+        </w:rPr>
+        <w:t xml:space="preserve"> (veille technologique, formulaires de demande d’aide</w:t>
+      </w:r>
+      <w:r>
+        <w:rPr>
+          <w:color w:val="000000" w:themeColor="text1"/>
+          <w:sz w:val="22"/>
+          <w:szCs w:val="22"/>
+          <w:lang w:bidi="en-US"/>
+        </w:rPr>
+        <w:t>-</w:t>
+      </w:r>
+      <w:r>
+        <w:rPr>
+          <w:color w:val="000000" w:themeColor="text1"/>
+          <w:sz w:val="22"/>
+          <w:szCs w:val="22"/>
+          <w:lang w:bidi="en-US"/>
+        </w:rPr>
+        <w:t xml:space="preserve">utilisateur). Cependant, il y a eu </w:t>
+      </w:r>
+      <w:r>
+        <w:rPr>
+          <w:color w:val="000000" w:themeColor="text1"/>
+          <w:sz w:val="22"/>
+          <w:szCs w:val="22"/>
+          <w:lang w:bidi="en-US"/>
+        </w:rPr>
+        <w:lastRenderedPageBreak/>
+        <w:t xml:space="preserve">à deux reprises une opposition de Michel, </w:t>
+      </w:r>
+      <w:r>
+        <w:rPr>
+          <w:color w:val="000000" w:themeColor="text1"/>
+          <w:sz w:val="22"/>
+          <w:szCs w:val="22"/>
+          <w:lang w:bidi="en-US"/>
+        </w:rPr>
+        <w:t>suivi de</w:t>
+      </w:r>
+      <w:r>
+        <w:rPr>
+          <w:color w:val="000000" w:themeColor="text1"/>
+          <w:sz w:val="22"/>
+          <w:szCs w:val="22"/>
+          <w:lang w:bidi="en-US"/>
+        </w:rPr>
+        <w:t xml:space="preserve"> l’adhésion du reste de l’équipe. Il semble qu’en l’absence marqué</w:t>
+      </w:r>
+      <w:r>
+        <w:rPr>
+          <w:color w:val="000000" w:themeColor="text1"/>
+          <w:sz w:val="22"/>
+          <w:szCs w:val="22"/>
+          <w:lang w:bidi="en-US"/>
+        </w:rPr>
+        <w:t>e</w:t>
+      </w:r>
+      <w:r>
+        <w:rPr>
+          <w:color w:val="000000" w:themeColor="text1"/>
+          <w:sz w:val="22"/>
+          <w:szCs w:val="22"/>
+          <w:lang w:bidi="en-US"/>
+        </w:rPr>
+        <w:t xml:space="preserve"> de la gestionnaire, il s’est développé une pensée de groupe dans l’équipe, passant par l’adhésion aux propositions de Michel. </w:t>
+      </w:r>
+      <w:r>
+        <w:rPr>
+          <w:color w:val="000000" w:themeColor="text1"/>
+          <w:sz w:val="22"/>
+          <w:szCs w:val="22"/>
+          <w:lang w:bidi="en-US"/>
+        </w:rPr>
+        <w:t>L’</w:t>
+      </w:r>
+      <w:r>
+        <w:rPr>
+          <w:color w:val="000000" w:themeColor="text1"/>
+          <w:sz w:val="22"/>
+          <w:szCs w:val="22"/>
+          <w:lang w:bidi="en-US"/>
+        </w:rPr>
+        <w:t>absence</w:t>
+      </w:r>
+      <w:r>
+        <w:rPr>
+          <w:color w:val="000000" w:themeColor="text1"/>
+          <w:sz w:val="22"/>
+          <w:szCs w:val="22"/>
+          <w:lang w:bidi="en-US"/>
+        </w:rPr>
+        <w:t xml:space="preserve"> de formalisme </w:t>
+      </w:r>
+      <w:r>
+        <w:rPr>
+          <w:color w:val="000000" w:themeColor="text1"/>
+          <w:sz w:val="22"/>
+          <w:szCs w:val="22"/>
+          <w:lang w:bidi="en-US"/>
+        </w:rPr>
+        <w:t>au sein</w:t>
+      </w:r>
+      <w:r>
+        <w:rPr>
+          <w:color w:val="000000" w:themeColor="text1"/>
+          <w:sz w:val="22"/>
+          <w:szCs w:val="22"/>
+          <w:lang w:bidi="en-US"/>
+        </w:rPr>
+        <w:t xml:space="preserve"> des rôles de l’équipe</w:t>
       </w:r>
       <w:r>
         <w:rPr>
@@ -1260,17 +2107,196 @@
           <w:szCs w:val="22"/>
           <w:lang w:bidi="en-US"/>
         </w:rPr>
-        <w:t xml:space="preserve">Cependant, il y </w:t>
-      </w:r>
-      <w:r>
-        <w:rPr>
-          <w:color w:val="000000" w:themeColor="text1"/>
-          <w:sz w:val="22"/>
-          <w:szCs w:val="22"/>
-          <w:lang w:bidi="en-US"/>
-        </w:rPr>
-        <w:lastRenderedPageBreak/>
-        <w:t>a eu à deux reprise</w:t>
+        <w:t>a également favorisé des</w:t>
+      </w:r>
+      <w:r>
+        <w:rPr>
+          <w:color w:val="000000" w:themeColor="text1"/>
+          <w:sz w:val="22"/>
+          <w:szCs w:val="22"/>
+          <w:lang w:bidi="en-US"/>
+        </w:rPr>
+        <w:t xml:space="preserve"> </w:t>
+      </w:r>
+      <w:r>
+        <w:rPr>
+          <w:color w:val="000000" w:themeColor="text1"/>
+          <w:sz w:val="22"/>
+          <w:szCs w:val="22"/>
+          <w:lang w:bidi="en-US"/>
+        </w:rPr>
+        <w:t>conflits</w:t>
+      </w:r>
+      <w:r>
+        <w:rPr>
+          <w:color w:val="000000" w:themeColor="text1"/>
+          <w:sz w:val="22"/>
+          <w:szCs w:val="22"/>
+          <w:lang w:bidi="en-US"/>
+        </w:rPr>
+        <w:t>. En effet, en absence de mesures de suivi, l</w:t>
+      </w:r>
+      <w:r>
+        <w:rPr>
+          <w:color w:val="000000" w:themeColor="text1"/>
+          <w:sz w:val="22"/>
+          <w:szCs w:val="22"/>
+          <w:lang w:bidi="en-US"/>
+        </w:rPr>
+        <w:t xml:space="preserve">es absences </w:t>
+      </w:r>
+      <w:r>
+        <w:rPr>
+          <w:color w:val="000000" w:themeColor="text1"/>
+          <w:sz w:val="22"/>
+          <w:szCs w:val="22"/>
+          <w:lang w:bidi="en-US"/>
+        </w:rPr>
+        <w:t>ainsi que</w:t>
+      </w:r>
+      <w:r>
+        <w:rPr>
+          <w:color w:val="000000" w:themeColor="text1"/>
+          <w:sz w:val="22"/>
+          <w:szCs w:val="22"/>
+          <w:lang w:bidi="en-US"/>
+        </w:rPr>
+        <w:t xml:space="preserve"> la disparité des efforts de chacun dans</w:t>
+      </w:r>
+      <w:r>
+        <w:rPr>
+          <w:color w:val="000000" w:themeColor="text1"/>
+          <w:sz w:val="22"/>
+          <w:szCs w:val="22"/>
+          <w:lang w:bidi="en-US"/>
+        </w:rPr>
+        <w:t xml:space="preserve"> </w:t>
+      </w:r>
+      <w:r>
+        <w:rPr>
+          <w:color w:val="000000" w:themeColor="text1"/>
+          <w:sz w:val="22"/>
+          <w:szCs w:val="22"/>
+          <w:lang w:bidi="en-US"/>
+        </w:rPr>
+        <w:t xml:space="preserve">la réalisation du travail </w:t>
+      </w:r>
+      <w:r>
+        <w:rPr>
+          <w:color w:val="000000" w:themeColor="text1"/>
+          <w:sz w:val="22"/>
+          <w:szCs w:val="22"/>
+          <w:lang w:bidi="en-US"/>
+        </w:rPr>
+        <w:t>impactent directement le reste</w:t>
+      </w:r>
+      <w:r>
+        <w:rPr>
+          <w:color w:val="000000" w:themeColor="text1"/>
+          <w:sz w:val="22"/>
+          <w:szCs w:val="22"/>
+          <w:lang w:bidi="en-US"/>
+        </w:rPr>
+        <w:t xml:space="preserve"> </w:t>
+      </w:r>
+      <w:r>
+        <w:rPr>
+          <w:color w:val="000000" w:themeColor="text1"/>
+          <w:sz w:val="22"/>
+          <w:szCs w:val="22"/>
+          <w:lang w:bidi="en-US"/>
+        </w:rPr>
+        <w:t>de</w:t>
+      </w:r>
+      <w:r>
+        <w:rPr>
+          <w:color w:val="000000" w:themeColor="text1"/>
+          <w:sz w:val="22"/>
+          <w:szCs w:val="22"/>
+          <w:lang w:bidi="en-US"/>
+        </w:rPr>
+        <w:t xml:space="preserve"> l’équipe</w:t>
+      </w:r>
+      <w:r>
+        <w:rPr>
+          <w:color w:val="000000" w:themeColor="text1"/>
+          <w:sz w:val="22"/>
+          <w:szCs w:val="22"/>
+          <w:lang w:bidi="en-US"/>
+        </w:rPr>
+        <w:t>, qui doit composer avec le surplus</w:t>
+      </w:r>
+      <w:r>
+        <w:rPr>
+          <w:color w:val="000000" w:themeColor="text1"/>
+          <w:sz w:val="22"/>
+          <w:szCs w:val="22"/>
+          <w:lang w:bidi="en-US"/>
+        </w:rPr>
+        <w:t xml:space="preserve"> de la charge de travail</w:t>
+      </w:r>
+      <w:r>
+        <w:rPr>
+          <w:color w:val="000000" w:themeColor="text1"/>
+          <w:sz w:val="22"/>
+          <w:szCs w:val="22"/>
+          <w:lang w:bidi="en-US"/>
+        </w:rPr>
+        <w:t xml:space="preserve">. </w:t>
+      </w:r>
+      <w:r>
+        <w:rPr>
+          <w:color w:val="000000" w:themeColor="text1"/>
+          <w:sz w:val="22"/>
+          <w:szCs w:val="22"/>
+          <w:lang w:bidi="en-US"/>
+        </w:rPr>
+        <w:t>Un bon exemple est celui de</w:t>
+      </w:r>
+      <w:r>
+        <w:rPr>
+          <w:color w:val="000000" w:themeColor="text1"/>
+          <w:sz w:val="22"/>
+          <w:szCs w:val="22"/>
+          <w:lang w:bidi="en-US"/>
+        </w:rPr>
+        <w:t xml:space="preserve"> Robert</w:t>
+      </w:r>
+      <w:r>
+        <w:rPr>
+          <w:color w:val="000000" w:themeColor="text1"/>
+          <w:sz w:val="22"/>
+          <w:szCs w:val="22"/>
+          <w:lang w:bidi="en-US"/>
+        </w:rPr>
+        <w:t>,</w:t>
+      </w:r>
+      <w:r>
+        <w:rPr>
+          <w:color w:val="000000" w:themeColor="text1"/>
+          <w:sz w:val="22"/>
+          <w:szCs w:val="22"/>
+          <w:lang w:bidi="en-US"/>
+        </w:rPr>
+        <w:t xml:space="preserve"> qui est responsable du soutien des utilisateurs et qui a de la difficulté à s’adapter aux changements de l’organisation. Sa difficulté d’adaptation occasionne </w:t>
+      </w:r>
+      <w:r>
+        <w:rPr>
+          <w:color w:val="000000" w:themeColor="text1"/>
+          <w:sz w:val="22"/>
+          <w:szCs w:val="22"/>
+          <w:lang w:bidi="en-US"/>
+        </w:rPr>
+        <w:t>un nombre non négligeable de</w:t>
+      </w:r>
+      <w:r>
+        <w:rPr>
+          <w:color w:val="000000" w:themeColor="text1"/>
+          <w:sz w:val="22"/>
+          <w:szCs w:val="22"/>
+          <w:lang w:bidi="en-US"/>
+        </w:rPr>
+        <w:t xml:space="preserve"> demandes non résolue</w:t>
       </w:r>
       <w:r>
         <w:rPr>
@@ -1288,97 +2314,151 @@
           <w:szCs w:val="22"/>
           <w:lang w:bidi="en-US"/>
         </w:rPr>
-        <w:t xml:space="preserve"> une </w:t>
-      </w:r>
-      <w:r>
-        <w:rPr>
-          <w:color w:val="000000" w:themeColor="text1"/>
-          <w:sz w:val="22"/>
-          <w:szCs w:val="22"/>
-          <w:lang w:bidi="en-US"/>
-        </w:rPr>
-        <w:t>opposition de</w:t>
-      </w:r>
-      <w:r>
-        <w:rPr>
-          <w:color w:val="000000" w:themeColor="text1"/>
-          <w:sz w:val="22"/>
-          <w:szCs w:val="22"/>
-          <w:lang w:bidi="en-US"/>
-        </w:rPr>
-        <w:t xml:space="preserve"> Michel, et l’</w:t>
-      </w:r>
-      <w:r>
-        <w:rPr>
-          <w:color w:val="000000" w:themeColor="text1"/>
-          <w:sz w:val="22"/>
-          <w:szCs w:val="22"/>
-          <w:lang w:bidi="en-US"/>
-        </w:rPr>
-        <w:t>adhésion</w:t>
-      </w:r>
-      <w:r>
-        <w:rPr>
-          <w:color w:val="000000" w:themeColor="text1"/>
-          <w:sz w:val="22"/>
-          <w:szCs w:val="22"/>
-          <w:lang w:bidi="en-US"/>
-        </w:rPr>
-        <w:t xml:space="preserve"> du reste de l’équipe.</w:t>
-      </w:r>
-      <w:r>
-        <w:rPr>
-          <w:color w:val="000000" w:themeColor="text1"/>
-          <w:sz w:val="22"/>
-          <w:szCs w:val="22"/>
-          <w:lang w:bidi="en-US"/>
-        </w:rPr>
-        <w:t xml:space="preserve"> I</w:t>
-      </w:r>
-      <w:r>
-        <w:rPr>
-          <w:color w:val="000000" w:themeColor="text1"/>
-          <w:sz w:val="22"/>
-          <w:szCs w:val="22"/>
-          <w:lang w:bidi="en-US"/>
-        </w:rPr>
-        <w:t xml:space="preserve">l semble qu’en l’absence marqué de la gestionnaire, il </w:t>
-      </w:r>
-      <w:r>
-        <w:rPr>
-          <w:color w:val="000000" w:themeColor="text1"/>
-          <w:sz w:val="22"/>
-          <w:szCs w:val="22"/>
-          <w:lang w:bidi="en-US"/>
-        </w:rPr>
-        <w:t>s’est</w:t>
-      </w:r>
-      <w:r>
-        <w:rPr>
-          <w:color w:val="000000" w:themeColor="text1"/>
-          <w:sz w:val="22"/>
-          <w:szCs w:val="22"/>
-          <w:lang w:bidi="en-US"/>
-        </w:rPr>
-        <w:t xml:space="preserve"> développé une pensée de groupe dans l’équipe, passant par l’</w:t>
-      </w:r>
-      <w:r>
-        <w:rPr>
-          <w:color w:val="000000" w:themeColor="text1"/>
-          <w:sz w:val="22"/>
-          <w:szCs w:val="22"/>
-          <w:lang w:bidi="en-US"/>
-        </w:rPr>
-        <w:t>adhésion</w:t>
-      </w:r>
-      <w:r>
-        <w:rPr>
-          <w:color w:val="000000" w:themeColor="text1"/>
-          <w:sz w:val="22"/>
-          <w:szCs w:val="22"/>
-          <w:lang w:bidi="en-US"/>
-        </w:rPr>
-        <w:t xml:space="preserve"> aux propositions de son chef informel, c’est-à-dire Michel.</w:t>
+        <w:t xml:space="preserve"> et </w:t>
+      </w:r>
+      <w:r>
+        <w:rPr>
+          <w:color w:val="000000" w:themeColor="text1"/>
+          <w:sz w:val="22"/>
+          <w:szCs w:val="22"/>
+          <w:lang w:bidi="en-US"/>
+        </w:rPr>
+        <w:t>elles doivent ensuite être</w:t>
+      </w:r>
+      <w:r>
+        <w:rPr>
+          <w:color w:val="000000" w:themeColor="text1"/>
+          <w:sz w:val="22"/>
+          <w:szCs w:val="22"/>
+          <w:lang w:bidi="en-US"/>
+        </w:rPr>
+        <w:t xml:space="preserve"> transférées à son collègue</w:t>
+      </w:r>
+      <w:r>
+        <w:rPr>
+          <w:color w:val="000000" w:themeColor="text1"/>
+          <w:sz w:val="22"/>
+          <w:szCs w:val="22"/>
+          <w:lang w:bidi="en-US"/>
+        </w:rPr>
+        <w:t>, en plus de</w:t>
+      </w:r>
+      <w:r>
+        <w:rPr>
+          <w:color w:val="000000" w:themeColor="text1"/>
+          <w:sz w:val="22"/>
+          <w:szCs w:val="22"/>
+          <w:lang w:bidi="en-US"/>
+        </w:rPr>
+        <w:t xml:space="preserve"> sa charge de travail courante</w:t>
+      </w:r>
+      <w:r>
+        <w:rPr>
+          <w:color w:val="000000" w:themeColor="text1"/>
+          <w:sz w:val="22"/>
+          <w:szCs w:val="22"/>
+          <w:lang w:bidi="en-US"/>
+        </w:rPr>
+        <w:t xml:space="preserve">. </w:t>
+      </w:r>
+      <w:r>
+        <w:rPr>
+          <w:color w:val="000000" w:themeColor="text1"/>
+          <w:sz w:val="22"/>
+          <w:szCs w:val="22"/>
+          <w:lang w:bidi="en-US"/>
+        </w:rPr>
+        <w:t>Ceci s’additionne au fait que</w:t>
+      </w:r>
+      <w:r>
+        <w:rPr>
+          <w:color w:val="000000" w:themeColor="text1"/>
+          <w:sz w:val="22"/>
+          <w:szCs w:val="22"/>
+          <w:lang w:bidi="en-US"/>
+        </w:rPr>
+        <w:t xml:space="preserve"> Robert a </w:t>
+      </w:r>
+      <w:r>
+        <w:rPr>
+          <w:color w:val="000000" w:themeColor="text1"/>
+          <w:sz w:val="22"/>
+          <w:szCs w:val="22"/>
+          <w:lang w:bidi="en-US"/>
+        </w:rPr>
+        <w:t xml:space="preserve">dernièrement </w:t>
+      </w:r>
+      <w:r>
+        <w:rPr>
+          <w:color w:val="000000" w:themeColor="text1"/>
+          <w:sz w:val="22"/>
+          <w:szCs w:val="22"/>
+          <w:lang w:bidi="en-US"/>
+        </w:rPr>
+        <w:t>augmenté</w:t>
+      </w:r>
+      <w:r>
+        <w:rPr>
+          <w:color w:val="000000" w:themeColor="text1"/>
+          <w:sz w:val="22"/>
+          <w:szCs w:val="22"/>
+          <w:lang w:bidi="en-US"/>
+        </w:rPr>
+        <w:t xml:space="preserve"> sa fréquence d’absence et de </w:t>
+      </w:r>
+      <w:r>
+        <w:rPr>
+          <w:color w:val="000000" w:themeColor="text1"/>
+          <w:sz w:val="22"/>
+          <w:szCs w:val="22"/>
+          <w:lang w:bidi="en-US"/>
+        </w:rPr>
+        <w:t>flânerie</w:t>
+      </w:r>
+      <w:r>
+        <w:rPr>
+          <w:color w:val="000000" w:themeColor="text1"/>
+          <w:sz w:val="22"/>
+          <w:szCs w:val="22"/>
+          <w:lang w:bidi="en-US"/>
+        </w:rPr>
+        <w:t xml:space="preserve"> sociale au travail. Étant donné la petite taille de l’équipe, une situation comme celle-ci </w:t>
+      </w:r>
+      <w:r>
+        <w:rPr>
+          <w:color w:val="000000" w:themeColor="text1"/>
+          <w:sz w:val="22"/>
+          <w:szCs w:val="22"/>
+          <w:lang w:bidi="en-US"/>
+        </w:rPr>
+        <w:t xml:space="preserve">affecte directement la cohésion entre </w:t>
+      </w:r>
+      <w:r>
+        <w:rPr>
+          <w:color w:val="000000" w:themeColor="text1"/>
+          <w:sz w:val="22"/>
+          <w:szCs w:val="22"/>
+          <w:lang w:bidi="en-US"/>
+        </w:rPr>
+        <w:t>s</w:t>
+      </w:r>
+      <w:r>
+        <w:rPr>
+          <w:color w:val="000000" w:themeColor="text1"/>
+          <w:sz w:val="22"/>
+          <w:szCs w:val="22"/>
+          <w:lang w:bidi="en-US"/>
+        </w:rPr>
+        <w:t>es membres et alimente les conflits</w:t>
+      </w:r>
+      <w:r>
+        <w:rPr>
+          <w:color w:val="000000" w:themeColor="text1"/>
+          <w:sz w:val="22"/>
+          <w:szCs w:val="22"/>
+          <w:lang w:bidi="en-US"/>
+        </w:rPr>
+        <w:t>.</w:t>
       </w:r>
       <w:r>
         <w:rPr>
@@ -1396,43 +2476,7 @@
           <w:szCs w:val="22"/>
           <w:lang w:bidi="en-US"/>
         </w:rPr>
-        <w:t>L’</w:t>
-      </w:r>
-      <w:r>
-        <w:rPr>
-          <w:color w:val="000000" w:themeColor="text1"/>
-          <w:sz w:val="22"/>
-          <w:szCs w:val="22"/>
-          <w:lang w:bidi="en-US"/>
-        </w:rPr>
-        <w:t>absence</w:t>
-      </w:r>
-      <w:r>
-        <w:rPr>
-          <w:color w:val="000000" w:themeColor="text1"/>
-          <w:sz w:val="22"/>
-          <w:szCs w:val="22"/>
-          <w:lang w:bidi="en-US"/>
-        </w:rPr>
-        <w:t xml:space="preserve"> de formalisme </w:t>
-      </w:r>
-      <w:r>
-        <w:rPr>
-          <w:color w:val="000000" w:themeColor="text1"/>
-          <w:sz w:val="22"/>
-          <w:szCs w:val="22"/>
-          <w:lang w:bidi="en-US"/>
-        </w:rPr>
-        <w:t>au sein</w:t>
-      </w:r>
-      <w:r>
-        <w:rPr>
-          <w:color w:val="000000" w:themeColor="text1"/>
-          <w:sz w:val="22"/>
-          <w:szCs w:val="22"/>
-          <w:lang w:bidi="en-US"/>
-        </w:rPr>
-        <w:t xml:space="preserve"> des rôles de l’équipe</w:t>
+        <w:t>À cette confusion s’ajoute</w:t>
       </w:r>
       <w:r>
         <w:rPr>
@@ -1450,7 +2494,25 @@
           <w:szCs w:val="22"/>
           <w:lang w:bidi="en-US"/>
         </w:rPr>
-        <w:t>a également favorisé des</w:t>
+        <w:t>l’</w:t>
+      </w:r>
+      <w:r>
+        <w:rPr>
+          <w:color w:val="000000" w:themeColor="text1"/>
+          <w:sz w:val="22"/>
+          <w:szCs w:val="22"/>
+          <w:lang w:bidi="en-US"/>
+        </w:rPr>
+        <w:t>absence de définition des attentes</w:t>
+      </w:r>
+      <w:r>
+        <w:rPr>
+          <w:color w:val="000000" w:themeColor="text1"/>
+          <w:sz w:val="22"/>
+          <w:szCs w:val="22"/>
+          <w:lang w:bidi="en-US"/>
+        </w:rPr>
+        <w:t xml:space="preserve"> et</w:t>
       </w:r>
       <w:r>
         <w:rPr>
@@ -1468,43 +2530,16 @@
           <w:szCs w:val="22"/>
           <w:lang w:bidi="en-US"/>
         </w:rPr>
-        <w:t>conflits</w:t>
-      </w:r>
-      <w:r>
-        <w:rPr>
-          <w:color w:val="000000" w:themeColor="text1"/>
-          <w:sz w:val="22"/>
-          <w:szCs w:val="22"/>
-          <w:lang w:bidi="en-US"/>
-        </w:rPr>
-        <w:t xml:space="preserve"> dans l’équipe. En effet, en absence de mesures de suivi de la gestionnaire, l</w:t>
-      </w:r>
-      <w:r>
-        <w:rPr>
-          <w:color w:val="000000" w:themeColor="text1"/>
-          <w:sz w:val="22"/>
-          <w:szCs w:val="22"/>
-          <w:lang w:bidi="en-US"/>
-        </w:rPr>
-        <w:t xml:space="preserve">es absences </w:t>
-      </w:r>
-      <w:r>
-        <w:rPr>
-          <w:color w:val="000000" w:themeColor="text1"/>
-          <w:sz w:val="22"/>
-          <w:szCs w:val="22"/>
-          <w:lang w:bidi="en-US"/>
-        </w:rPr>
-        <w:t>ainsi que</w:t>
-      </w:r>
-      <w:r>
-        <w:rPr>
-          <w:color w:val="000000" w:themeColor="text1"/>
-          <w:sz w:val="22"/>
-          <w:szCs w:val="22"/>
-          <w:lang w:bidi="en-US"/>
-        </w:rPr>
-        <w:t xml:space="preserve"> la disparité des efforts de chacun dans</w:t>
+        <w:t>de</w:t>
+      </w:r>
+      <w:r>
+        <w:rPr>
+          <w:color w:val="000000" w:themeColor="text1"/>
+          <w:sz w:val="22"/>
+          <w:szCs w:val="22"/>
+          <w:lang w:bidi="en-US"/>
+        </w:rPr>
+        <w:t>s</w:t>
       </w:r>
       <w:r>
         <w:rPr>
@@ -1522,16 +2557,7 @@
           <w:szCs w:val="22"/>
           <w:lang w:bidi="en-US"/>
         </w:rPr>
-        <w:t xml:space="preserve">la réalisation du travail </w:t>
-      </w:r>
-      <w:r>
-        <w:rPr>
-          <w:color w:val="000000" w:themeColor="text1"/>
-          <w:sz w:val="22"/>
-          <w:szCs w:val="22"/>
-          <w:lang w:bidi="en-US"/>
-        </w:rPr>
-        <w:t>impactent directement le reste</w:t>
+        <w:t>normes.</w:t>
       </w:r>
       <w:r>
         <w:rPr>
@@ -1549,232 +2575,61 @@
           <w:szCs w:val="22"/>
           <w:lang w:bidi="en-US"/>
         </w:rPr>
-        <w:t>de</w:t>
-      </w:r>
-      <w:r>
-        <w:rPr>
-          <w:color w:val="000000" w:themeColor="text1"/>
-          <w:sz w:val="22"/>
-          <w:szCs w:val="22"/>
-          <w:lang w:bidi="en-US"/>
-        </w:rPr>
-        <w:t xml:space="preserve"> l’équipe</w:t>
-      </w:r>
-      <w:r>
-        <w:rPr>
-          <w:color w:val="000000" w:themeColor="text1"/>
-          <w:sz w:val="22"/>
-          <w:szCs w:val="22"/>
-          <w:lang w:bidi="en-US"/>
-        </w:rPr>
-        <w:t>, qui doit composer avec le surplus</w:t>
-      </w:r>
-      <w:r>
-        <w:rPr>
-          <w:color w:val="000000" w:themeColor="text1"/>
-          <w:sz w:val="22"/>
-          <w:szCs w:val="22"/>
-          <w:lang w:bidi="en-US"/>
-        </w:rPr>
-        <w:t xml:space="preserve"> de la charge de travail</w:t>
-      </w:r>
-      <w:r>
-        <w:rPr>
-          <w:color w:val="000000" w:themeColor="text1"/>
-          <w:sz w:val="22"/>
-          <w:szCs w:val="22"/>
-          <w:lang w:bidi="en-US"/>
-        </w:rPr>
-        <w:t xml:space="preserve">. </w:t>
-      </w:r>
-      <w:r>
-        <w:rPr>
-          <w:color w:val="000000" w:themeColor="text1"/>
-          <w:sz w:val="22"/>
-          <w:szCs w:val="22"/>
-          <w:lang w:bidi="en-US"/>
-        </w:rPr>
-        <w:t>Un bon exemple est celui de</w:t>
-      </w:r>
-      <w:r>
-        <w:rPr>
-          <w:color w:val="000000" w:themeColor="text1"/>
-          <w:sz w:val="22"/>
-          <w:szCs w:val="22"/>
-          <w:lang w:bidi="en-US"/>
-        </w:rPr>
-        <w:t xml:space="preserve"> Robert</w:t>
-      </w:r>
-      <w:r>
-        <w:rPr>
-          <w:color w:val="000000" w:themeColor="text1"/>
-          <w:sz w:val="22"/>
-          <w:szCs w:val="22"/>
-          <w:lang w:bidi="en-US"/>
-        </w:rPr>
-        <w:t>,</w:t>
-      </w:r>
-      <w:r>
-        <w:rPr>
-          <w:color w:val="000000" w:themeColor="text1"/>
-          <w:sz w:val="22"/>
-          <w:szCs w:val="22"/>
-          <w:lang w:bidi="en-US"/>
-        </w:rPr>
-        <w:t xml:space="preserve"> qui est responsable du soutien des utilisateurs et qui a de la difficulté à s’adapter aux changements de l’organisation. Sa difficulté d’adaptation occasionne </w:t>
-      </w:r>
-      <w:r>
-        <w:rPr>
-          <w:color w:val="000000" w:themeColor="text1"/>
-          <w:sz w:val="22"/>
-          <w:szCs w:val="22"/>
-          <w:lang w:bidi="en-US"/>
-        </w:rPr>
-        <w:t>un nombre non négligeable de</w:t>
-      </w:r>
-      <w:r>
-        <w:rPr>
-          <w:color w:val="000000" w:themeColor="text1"/>
-          <w:sz w:val="22"/>
-          <w:szCs w:val="22"/>
-          <w:lang w:bidi="en-US"/>
-        </w:rPr>
-        <w:t xml:space="preserve"> demandes non résolue</w:t>
-      </w:r>
-      <w:r>
-        <w:rPr>
-          <w:color w:val="000000" w:themeColor="text1"/>
-          <w:sz w:val="22"/>
-          <w:szCs w:val="22"/>
-          <w:lang w:bidi="en-US"/>
-        </w:rPr>
-        <w:t>s</w:t>
-      </w:r>
-      <w:r>
-        <w:rPr>
-          <w:color w:val="000000" w:themeColor="text1"/>
-          <w:sz w:val="22"/>
-          <w:szCs w:val="22"/>
-          <w:lang w:bidi="en-US"/>
-        </w:rPr>
-        <w:t xml:space="preserve"> et </w:t>
-      </w:r>
-      <w:r>
-        <w:rPr>
-          <w:color w:val="000000" w:themeColor="text1"/>
-          <w:sz w:val="22"/>
-          <w:szCs w:val="22"/>
-          <w:lang w:bidi="en-US"/>
-        </w:rPr>
-        <w:t>elles doivent ensuite être</w:t>
-      </w:r>
-      <w:r>
-        <w:rPr>
-          <w:color w:val="000000" w:themeColor="text1"/>
-          <w:sz w:val="22"/>
-          <w:szCs w:val="22"/>
-          <w:lang w:bidi="en-US"/>
-        </w:rPr>
-        <w:t xml:space="preserve"> transférées à son collègue</w:t>
-      </w:r>
-      <w:r>
-        <w:rPr>
-          <w:color w:val="000000" w:themeColor="text1"/>
-          <w:sz w:val="22"/>
-          <w:szCs w:val="22"/>
-          <w:lang w:bidi="en-US"/>
-        </w:rPr>
-        <w:t>, en plus de</w:t>
-      </w:r>
-      <w:r>
-        <w:rPr>
-          <w:color w:val="000000" w:themeColor="text1"/>
-          <w:sz w:val="22"/>
-          <w:szCs w:val="22"/>
-          <w:lang w:bidi="en-US"/>
-        </w:rPr>
-        <w:t xml:space="preserve"> sa charge de travail courante</w:t>
-      </w:r>
-      <w:r>
-        <w:rPr>
-          <w:color w:val="000000" w:themeColor="text1"/>
-          <w:sz w:val="22"/>
-          <w:szCs w:val="22"/>
-          <w:lang w:bidi="en-US"/>
-        </w:rPr>
-        <w:t xml:space="preserve">. </w:t>
-      </w:r>
-      <w:r>
-        <w:rPr>
-          <w:color w:val="000000" w:themeColor="text1"/>
-          <w:sz w:val="22"/>
-          <w:szCs w:val="22"/>
-          <w:lang w:bidi="en-US"/>
-        </w:rPr>
-        <w:t>Ceci s’additionne au fait que</w:t>
-      </w:r>
-      <w:r>
-        <w:rPr>
-          <w:color w:val="000000" w:themeColor="text1"/>
-          <w:sz w:val="22"/>
-          <w:szCs w:val="22"/>
-          <w:lang w:bidi="en-US"/>
-        </w:rPr>
-        <w:t xml:space="preserve"> Robert a </w:t>
-      </w:r>
-      <w:r>
-        <w:rPr>
-          <w:color w:val="000000" w:themeColor="text1"/>
-          <w:sz w:val="22"/>
-          <w:szCs w:val="22"/>
-          <w:lang w:bidi="en-US"/>
-        </w:rPr>
-        <w:t xml:space="preserve">dernièrement </w:t>
-      </w:r>
-      <w:r>
-        <w:rPr>
-          <w:color w:val="000000" w:themeColor="text1"/>
-          <w:sz w:val="22"/>
-          <w:szCs w:val="22"/>
-          <w:lang w:bidi="en-US"/>
-        </w:rPr>
-        <w:t>augmenté</w:t>
-      </w:r>
-      <w:r>
-        <w:rPr>
-          <w:color w:val="000000" w:themeColor="text1"/>
-          <w:sz w:val="22"/>
-          <w:szCs w:val="22"/>
-          <w:lang w:bidi="en-US"/>
-        </w:rPr>
-        <w:t xml:space="preserve"> sa fréquence d’absence et de </w:t>
-      </w:r>
-      <w:r>
-        <w:rPr>
-          <w:color w:val="000000" w:themeColor="text1"/>
-          <w:sz w:val="22"/>
-          <w:szCs w:val="22"/>
-          <w:lang w:bidi="en-US"/>
-        </w:rPr>
-        <w:t>flânerie</w:t>
-      </w:r>
-      <w:r>
-        <w:rPr>
-          <w:color w:val="000000" w:themeColor="text1"/>
-          <w:sz w:val="22"/>
-          <w:szCs w:val="22"/>
-          <w:lang w:bidi="en-US"/>
-        </w:rPr>
-        <w:t xml:space="preserve"> sociale au travail. Étant donné la petite taille de l’équipe, une situation comme celle-ci </w:t>
-      </w:r>
-      <w:r>
-        <w:rPr>
-          <w:color w:val="000000" w:themeColor="text1"/>
-          <w:sz w:val="22"/>
-          <w:szCs w:val="22"/>
-          <w:lang w:bidi="en-US"/>
-        </w:rPr>
-        <w:t>affectent directement la cohésion entre les membres et alimente les conflits</w:t>
+        <w:t xml:space="preserve">Finalement, on peut suspecter que le manque de </w:t>
+      </w:r>
+      <w:r>
+        <w:rPr>
+          <w:color w:val="000000" w:themeColor="text1"/>
+          <w:sz w:val="22"/>
+          <w:szCs w:val="22"/>
+          <w:lang w:bidi="en-US"/>
+        </w:rPr>
+        <w:t>définition</w:t>
+      </w:r>
+      <w:r>
+        <w:rPr>
+          <w:color w:val="000000" w:themeColor="text1"/>
+          <w:sz w:val="22"/>
+          <w:szCs w:val="22"/>
+          <w:lang w:bidi="en-US"/>
+        </w:rPr>
+        <w:t xml:space="preserve"> des normes et</w:t>
+      </w:r>
+      <w:r>
+        <w:rPr>
+          <w:color w:val="000000" w:themeColor="text1"/>
+          <w:sz w:val="22"/>
+          <w:szCs w:val="22"/>
+          <w:lang w:bidi="en-US"/>
+        </w:rPr>
+        <w:t xml:space="preserve"> des</w:t>
+      </w:r>
+      <w:r>
+        <w:rPr>
+          <w:color w:val="000000" w:themeColor="text1"/>
+          <w:sz w:val="22"/>
+          <w:szCs w:val="22"/>
+          <w:lang w:bidi="en-US"/>
+        </w:rPr>
+        <w:t xml:space="preserve"> politiques d’entreprise ne se limite pas qu’à cette équipe de travail, puisque lors de certains appels de services avec les autres départements, il y a présence d</w:t>
+      </w:r>
+      <w:r>
+        <w:rPr>
+          <w:color w:val="000000" w:themeColor="text1"/>
+          <w:sz w:val="22"/>
+          <w:szCs w:val="22"/>
+          <w:lang w:bidi="en-US"/>
+        </w:rPr>
+        <w:t>’impolitesses</w:t>
+      </w:r>
+      <w:r>
+        <w:rPr>
+          <w:color w:val="000000" w:themeColor="text1"/>
+          <w:sz w:val="22"/>
+          <w:szCs w:val="22"/>
+          <w:lang w:bidi="en-US"/>
+        </w:rPr>
+        <w:t xml:space="preserve"> et de frustrations</w:t>
       </w:r>
       <w:r>
         <w:rPr>
@@ -1784,195 +2639,6 @@
           <w:lang w:bidi="en-US"/>
         </w:rPr>
         <w:t>.</w:t>
-      </w:r>
-      <w:r>
-        <w:rPr>
-          <w:color w:val="000000" w:themeColor="text1"/>
-          <w:sz w:val="22"/>
-          <w:szCs w:val="22"/>
-          <w:lang w:bidi="en-US"/>
-        </w:rPr>
-        <w:t xml:space="preserve"> </w:t>
-      </w:r>
-      <w:r>
-        <w:rPr>
-          <w:color w:val="000000" w:themeColor="text1"/>
-          <w:sz w:val="22"/>
-          <w:szCs w:val="22"/>
-          <w:lang w:bidi="en-US"/>
-        </w:rPr>
-        <w:t>À cette confusion dans les rôles s’ajoute</w:t>
-      </w:r>
-      <w:r>
-        <w:rPr>
-          <w:color w:val="000000" w:themeColor="text1"/>
-          <w:sz w:val="22"/>
-          <w:szCs w:val="22"/>
-          <w:lang w:bidi="en-US"/>
-        </w:rPr>
-        <w:t xml:space="preserve"> </w:t>
-      </w:r>
-      <w:r>
-        <w:rPr>
-          <w:color w:val="000000" w:themeColor="text1"/>
-          <w:sz w:val="22"/>
-          <w:szCs w:val="22"/>
-          <w:lang w:bidi="en-US"/>
-        </w:rPr>
-        <w:t>l’</w:t>
-      </w:r>
-      <w:r>
-        <w:rPr>
-          <w:color w:val="000000" w:themeColor="text1"/>
-          <w:sz w:val="22"/>
-          <w:szCs w:val="22"/>
-          <w:lang w:bidi="en-US"/>
-        </w:rPr>
-        <w:t>absence de définition des attentes</w:t>
-      </w:r>
-      <w:r>
-        <w:rPr>
-          <w:color w:val="000000" w:themeColor="text1"/>
-          <w:sz w:val="22"/>
-          <w:szCs w:val="22"/>
-          <w:lang w:bidi="en-US"/>
-        </w:rPr>
-        <w:t xml:space="preserve"> et</w:t>
-      </w:r>
-      <w:r>
-        <w:rPr>
-          <w:color w:val="000000" w:themeColor="text1"/>
-          <w:sz w:val="22"/>
-          <w:szCs w:val="22"/>
-          <w:lang w:bidi="en-US"/>
-        </w:rPr>
-        <w:t xml:space="preserve"> </w:t>
-      </w:r>
-      <w:r>
-        <w:rPr>
-          <w:color w:val="000000" w:themeColor="text1"/>
-          <w:sz w:val="22"/>
-          <w:szCs w:val="22"/>
-          <w:lang w:bidi="en-US"/>
-        </w:rPr>
-        <w:t xml:space="preserve">de </w:t>
-      </w:r>
-      <w:r>
-        <w:rPr>
-          <w:color w:val="000000" w:themeColor="text1"/>
-          <w:sz w:val="22"/>
-          <w:szCs w:val="22"/>
-          <w:lang w:bidi="en-US"/>
-        </w:rPr>
-        <w:t xml:space="preserve">normes </w:t>
-      </w:r>
-      <w:r>
-        <w:rPr>
-          <w:color w:val="000000" w:themeColor="text1"/>
-          <w:sz w:val="22"/>
-          <w:szCs w:val="22"/>
-          <w:lang w:bidi="en-US"/>
-        </w:rPr>
-        <w:t>qui alimentent</w:t>
-      </w:r>
-      <w:r>
-        <w:rPr>
-          <w:color w:val="000000" w:themeColor="text1"/>
-          <w:sz w:val="22"/>
-          <w:szCs w:val="22"/>
-          <w:lang w:bidi="en-US"/>
-        </w:rPr>
-        <w:t xml:space="preserve"> le climat</w:t>
-      </w:r>
-      <w:r>
-        <w:rPr>
-          <w:color w:val="000000" w:themeColor="text1"/>
-          <w:sz w:val="22"/>
-          <w:szCs w:val="22"/>
-          <w:lang w:bidi="en-US"/>
-        </w:rPr>
-        <w:t xml:space="preserve"> de travail</w:t>
-      </w:r>
-      <w:r>
-        <w:rPr>
-          <w:color w:val="000000" w:themeColor="text1"/>
-          <w:sz w:val="22"/>
-          <w:szCs w:val="22"/>
-          <w:lang w:bidi="en-US"/>
-        </w:rPr>
-        <w:t xml:space="preserve"> chaotique.</w:t>
-      </w:r>
-      <w:r>
-        <w:rPr>
-          <w:color w:val="000000" w:themeColor="text1"/>
-          <w:sz w:val="22"/>
-          <w:szCs w:val="22"/>
-          <w:lang w:bidi="en-US"/>
-        </w:rPr>
-        <w:t xml:space="preserve"> </w:t>
-      </w:r>
-      <w:r>
-        <w:rPr>
-          <w:color w:val="000000" w:themeColor="text1"/>
-          <w:sz w:val="22"/>
-          <w:szCs w:val="22"/>
-          <w:lang w:bidi="en-US"/>
-        </w:rPr>
-        <w:t xml:space="preserve">Finalement, on peut suspecter que le manque de </w:t>
-      </w:r>
-      <w:r>
-        <w:rPr>
-          <w:color w:val="000000" w:themeColor="text1"/>
-          <w:sz w:val="22"/>
-          <w:szCs w:val="22"/>
-          <w:lang w:bidi="en-US"/>
-        </w:rPr>
-        <w:t>définition</w:t>
-      </w:r>
-      <w:r>
-        <w:rPr>
-          <w:color w:val="000000" w:themeColor="text1"/>
-          <w:sz w:val="22"/>
-          <w:szCs w:val="22"/>
-          <w:lang w:bidi="en-US"/>
-        </w:rPr>
-        <w:t xml:space="preserve"> des normes et</w:t>
-      </w:r>
-      <w:r>
-        <w:rPr>
-          <w:color w:val="000000" w:themeColor="text1"/>
-          <w:sz w:val="22"/>
-          <w:szCs w:val="22"/>
-          <w:lang w:bidi="en-US"/>
-        </w:rPr>
-        <w:t xml:space="preserve"> des</w:t>
-      </w:r>
-      <w:r>
-        <w:rPr>
-          <w:color w:val="000000" w:themeColor="text1"/>
-          <w:sz w:val="22"/>
-          <w:szCs w:val="22"/>
-          <w:lang w:bidi="en-US"/>
-        </w:rPr>
-        <w:t xml:space="preserve"> politiques d’entreprise ne se limite pas qu’à cette équipe de travail, puisque lors de certains appels de services avec les autres départements, il y a présence d</w:t>
-      </w:r>
-      <w:r>
-        <w:rPr>
-          <w:color w:val="000000" w:themeColor="text1"/>
-          <w:sz w:val="22"/>
-          <w:szCs w:val="22"/>
-          <w:lang w:bidi="en-US"/>
-        </w:rPr>
-        <w:t>’impolitesses</w:t>
-      </w:r>
-      <w:r>
-        <w:rPr>
-          <w:color w:val="000000" w:themeColor="text1"/>
-          <w:sz w:val="22"/>
-          <w:szCs w:val="22"/>
-          <w:lang w:bidi="en-US"/>
-        </w:rPr>
-        <w:t xml:space="preserve"> et de frustrations dans les échanges.</w:t>
       </w:r>
     </w:p>
     <w:p>
@@ -2003,43 +2669,259 @@
           <w:szCs w:val="22"/>
           <w:lang w:bidi="en-US"/>
         </w:rPr>
-        <w:t xml:space="preserve">La section précédente a su montrer les nombreux problèmes dans l’organisation de l’équipe informatique et son climat de travail. </w:t>
-      </w:r>
-      <w:r>
-        <w:rPr>
-          <w:color w:val="000000" w:themeColor="text1"/>
-          <w:sz w:val="22"/>
-          <w:szCs w:val="22"/>
-          <w:lang w:bidi="en-US"/>
-        </w:rPr>
-        <w:t xml:space="preserve">En ce qui a trait à la définition de rôle, </w:t>
-      </w:r>
-      <w:r>
-        <w:rPr>
-          <w:color w:val="000000" w:themeColor="text1"/>
-          <w:sz w:val="22"/>
-          <w:szCs w:val="22"/>
-          <w:lang w:bidi="en-US"/>
-        </w:rPr>
-        <w:t>Mathilde</w:t>
-      </w:r>
-      <w:r>
-        <w:rPr>
-          <w:color w:val="000000" w:themeColor="text1"/>
-          <w:sz w:val="22"/>
-          <w:szCs w:val="22"/>
-          <w:lang w:bidi="en-US"/>
-        </w:rPr>
-        <w:t xml:space="preserve"> doit reprendre son rôle de leader en effectuant des suivis réguliers du climat de son équipe. Cela passe par l’organisation de rencontre de groupes, mais aussi de rencontres individuelles afin d’obtenir un portrait actuel et réaliste de tous les membres de l’équipe. Ces rencontres représenteraient un bon moyen d’assurer une présence de Mathilde dans l’équipe, être à jour avec les problématiques afin de pouvoir être proactive dans l’élaboration de solutions, et permettrait de contrer le phénomène de la pensée de groupe en ayant les points de vue de tous. </w:t>
-      </w:r>
-      <w:r>
-        <w:rPr>
-          <w:color w:val="000000" w:themeColor="text1"/>
-          <w:sz w:val="22"/>
-          <w:szCs w:val="22"/>
-          <w:lang w:bidi="en-US"/>
-        </w:rPr>
-        <w:t xml:space="preserve">De plus, dans des cas comme pour celui de Robert où ses problèmes et ses absences impacte négativement le reste de l’équipe, des rencontres individuelles permettraient la mise en place de bilans de résultats, </w:t>
+        <w:t xml:space="preserve">La section précédente a su montrer les nombreux problèmes dans l’organisation de l’équipe informatique et </w:t>
+      </w:r>
+      <w:r>
+        <w:rPr>
+          <w:color w:val="000000" w:themeColor="text1"/>
+          <w:sz w:val="22"/>
+          <w:szCs w:val="22"/>
+          <w:lang w:bidi="en-US"/>
+        </w:rPr>
+        <w:t xml:space="preserve">dans </w:t>
+      </w:r>
+      <w:r>
+        <w:rPr>
+          <w:color w:val="000000" w:themeColor="text1"/>
+          <w:sz w:val="22"/>
+          <w:szCs w:val="22"/>
+          <w:lang w:bidi="en-US"/>
+        </w:rPr>
+        <w:t xml:space="preserve">son climat de travail. </w:t>
+      </w:r>
+      <w:r>
+        <w:rPr>
+          <w:color w:val="000000" w:themeColor="text1"/>
+          <w:sz w:val="22"/>
+          <w:szCs w:val="22"/>
+          <w:lang w:bidi="en-US"/>
+        </w:rPr>
+        <w:t xml:space="preserve">En ce qui </w:t>
+      </w:r>
+      <w:r>
+        <w:rPr>
+          <w:color w:val="000000" w:themeColor="text1"/>
+          <w:sz w:val="22"/>
+          <w:szCs w:val="22"/>
+          <w:lang w:bidi="en-US"/>
+        </w:rPr>
+        <w:t>a</w:t>
+      </w:r>
+      <w:r>
+        <w:rPr>
+          <w:color w:val="000000" w:themeColor="text1"/>
+          <w:sz w:val="22"/>
+          <w:szCs w:val="22"/>
+          <w:lang w:bidi="en-US"/>
+        </w:rPr>
+        <w:t xml:space="preserve"> trait à la définition de rôle</w:t>
+      </w:r>
+      <w:r>
+        <w:rPr>
+          <w:color w:val="000000" w:themeColor="text1"/>
+          <w:sz w:val="22"/>
+          <w:szCs w:val="22"/>
+          <w:lang w:bidi="en-US"/>
+        </w:rPr>
+        <w:t>s</w:t>
+      </w:r>
+      <w:r>
+        <w:rPr>
+          <w:color w:val="000000" w:themeColor="text1"/>
+          <w:sz w:val="22"/>
+          <w:szCs w:val="22"/>
+          <w:lang w:bidi="en-US"/>
+        </w:rPr>
+        <w:t>, Mathilde doit reprendre s</w:t>
+      </w:r>
+      <w:r>
+        <w:rPr>
+          <w:color w:val="000000" w:themeColor="text1"/>
+          <w:sz w:val="22"/>
+          <w:szCs w:val="22"/>
+          <w:lang w:bidi="en-US"/>
+        </w:rPr>
+        <w:t>a position</w:t>
+      </w:r>
+      <w:r>
+        <w:rPr>
+          <w:color w:val="000000" w:themeColor="text1"/>
+          <w:sz w:val="22"/>
+          <w:szCs w:val="22"/>
+          <w:lang w:bidi="en-US"/>
+        </w:rPr>
+        <w:t xml:space="preserve"> de leader en effectuant des suivis réguliers du climat de son équipe. Cela passe par l’organisation de rencontre</w:t>
+      </w:r>
+      <w:r>
+        <w:rPr>
+          <w:color w:val="000000" w:themeColor="text1"/>
+          <w:sz w:val="22"/>
+          <w:szCs w:val="22"/>
+          <w:lang w:bidi="en-US"/>
+        </w:rPr>
+        <w:t>s</w:t>
+      </w:r>
+      <w:r>
+        <w:rPr>
+          <w:color w:val="000000" w:themeColor="text1"/>
+          <w:sz w:val="22"/>
+          <w:szCs w:val="22"/>
+          <w:lang w:bidi="en-US"/>
+        </w:rPr>
+        <w:t xml:space="preserve"> de groupe, mais aussi de rencontres individuelles afin d’obtenir un portrait actuel et réaliste de tous les membres de l’équipe. Ces rencontres représent</w:t>
+      </w:r>
+      <w:r>
+        <w:rPr>
+          <w:color w:val="000000" w:themeColor="text1"/>
+          <w:sz w:val="22"/>
+          <w:szCs w:val="22"/>
+          <w:lang w:bidi="en-US"/>
+        </w:rPr>
+        <w:t>eraien</w:t>
+      </w:r>
+      <w:r>
+        <w:rPr>
+          <w:color w:val="000000" w:themeColor="text1"/>
+          <w:sz w:val="22"/>
+          <w:szCs w:val="22"/>
+          <w:lang w:bidi="en-US"/>
+        </w:rPr>
+        <w:t xml:space="preserve">t un bon moyen d’assurer une présence de Mathilde, </w:t>
+      </w:r>
+      <w:r>
+        <w:rPr>
+          <w:color w:val="000000" w:themeColor="text1"/>
+          <w:sz w:val="22"/>
+          <w:szCs w:val="22"/>
+          <w:lang w:bidi="en-US"/>
+        </w:rPr>
+        <w:t>qu'elle puisse être</w:t>
+      </w:r>
+      <w:r>
+        <w:rPr>
+          <w:color w:val="000000" w:themeColor="text1"/>
+          <w:sz w:val="22"/>
+          <w:szCs w:val="22"/>
+          <w:lang w:bidi="en-US"/>
+        </w:rPr>
+        <w:t xml:space="preserve"> à jour avec les problématiques</w:t>
+      </w:r>
+      <w:r>
+        <w:rPr>
+          <w:color w:val="000000" w:themeColor="text1"/>
+          <w:sz w:val="22"/>
+          <w:szCs w:val="22"/>
+          <w:lang w:bidi="en-US"/>
+        </w:rPr>
+        <w:t xml:space="preserve"> de l'équipe, ce qui lui permettrait</w:t>
+      </w:r>
+      <w:r>
+        <w:rPr>
+          <w:color w:val="000000" w:themeColor="text1"/>
+          <w:sz w:val="22"/>
+          <w:szCs w:val="22"/>
+          <w:lang w:bidi="en-US"/>
+        </w:rPr>
+        <w:t xml:space="preserve"> d</w:t>
+      </w:r>
+      <w:r>
+        <w:rPr>
+          <w:color w:val="000000" w:themeColor="text1"/>
+          <w:sz w:val="22"/>
+          <w:szCs w:val="22"/>
+          <w:lang w:bidi="en-US"/>
+        </w:rPr>
+        <w:t>'</w:t>
+      </w:r>
+      <w:r>
+        <w:rPr>
+          <w:color w:val="000000" w:themeColor="text1"/>
+          <w:sz w:val="22"/>
+          <w:szCs w:val="22"/>
+          <w:lang w:bidi="en-US"/>
+        </w:rPr>
+        <w:t>être proactive dans l’élaboration de solutions</w:t>
+      </w:r>
+      <w:r>
+        <w:rPr>
+          <w:color w:val="000000" w:themeColor="text1"/>
+          <w:sz w:val="22"/>
+          <w:szCs w:val="22"/>
+          <w:lang w:bidi="en-US"/>
+        </w:rPr>
+        <w:t>. Cela lui</w:t>
+      </w:r>
+      <w:r>
+        <w:rPr>
+          <w:color w:val="000000" w:themeColor="text1"/>
+          <w:sz w:val="22"/>
+          <w:szCs w:val="22"/>
+          <w:lang w:bidi="en-US"/>
+        </w:rPr>
+        <w:t xml:space="preserve"> permettrait </w:t>
+      </w:r>
+      <w:r>
+        <w:rPr>
+          <w:color w:val="000000" w:themeColor="text1"/>
+          <w:sz w:val="22"/>
+          <w:szCs w:val="22"/>
+          <w:lang w:bidi="en-US"/>
+        </w:rPr>
+        <w:t xml:space="preserve">également </w:t>
+      </w:r>
+      <w:r>
+        <w:rPr>
+          <w:color w:val="000000" w:themeColor="text1"/>
+          <w:sz w:val="22"/>
+          <w:szCs w:val="22"/>
+          <w:lang w:bidi="en-US"/>
+        </w:rPr>
+        <w:t xml:space="preserve">de contrer le phénomène de la pensée de groupe en ayant les points de vue de tous. </w:t>
+      </w:r>
+      <w:r>
+        <w:rPr>
+          <w:color w:val="000000" w:themeColor="text1"/>
+          <w:sz w:val="22"/>
+          <w:szCs w:val="22"/>
+          <w:lang w:bidi="en-US"/>
+        </w:rPr>
+        <w:t>Dans des cas comme pour celui de Robert</w:t>
+      </w:r>
+      <w:r>
+        <w:rPr>
+          <w:color w:val="000000" w:themeColor="text1"/>
+          <w:sz w:val="22"/>
+          <w:szCs w:val="22"/>
+          <w:lang w:bidi="en-US"/>
+        </w:rPr>
+        <w:t>,</w:t>
+      </w:r>
+      <w:r>
+        <w:rPr>
+          <w:color w:val="000000" w:themeColor="text1"/>
+          <w:sz w:val="22"/>
+          <w:szCs w:val="22"/>
+          <w:lang w:bidi="en-US"/>
+        </w:rPr>
+        <w:t xml:space="preserve"> où ses problèmes et ses absences impacte</w:t>
+      </w:r>
+      <w:r>
+        <w:rPr>
+          <w:color w:val="000000" w:themeColor="text1"/>
+          <w:sz w:val="22"/>
+          <w:szCs w:val="22"/>
+          <w:lang w:bidi="en-US"/>
+        </w:rPr>
+        <w:t>nt</w:t>
+      </w:r>
+      <w:r>
+        <w:rPr>
+          <w:color w:val="000000" w:themeColor="text1"/>
+          <w:sz w:val="22"/>
+          <w:szCs w:val="22"/>
+          <w:lang w:bidi="en-US"/>
+        </w:rPr>
+        <w:t xml:space="preserve"> négativement le reste de l’équipe, des rencontres individuelles permettraient la mise en place de bilans de résultats, </w:t>
       </w:r>
       <w:r>
         <w:rPr>
@@ -2066,16 +2948,70 @@
           <w:szCs w:val="22"/>
           <w:lang w:bidi="en-US"/>
         </w:rPr>
-        <w:t xml:space="preserve">afin de corriger la situation. Dans un cas où un employé persisterait volontairement à nuire au bon fonctionnement de l’équipe par de la flânerie ou des absences, les rencontres permettraient d’instaurer un cadre avec sanctions et ainsi de rétablir l’équité entre les membres de l’équipe. </w:t>
-      </w:r>
-      <w:r>
-        <w:rPr>
-          <w:color w:val="000000" w:themeColor="text1"/>
-          <w:sz w:val="22"/>
-          <w:szCs w:val="22"/>
-          <w:lang w:bidi="en-US"/>
-        </w:rPr>
-        <w:t xml:space="preserve">Au niveau de l’organisation, une solution importante serait d’instaurer et de communiquer à tous ses départements </w:t>
+        <w:t>afin de corriger la situation. Dans un cas où un employé persisterait volontairement à nuire au bon fonctionnement de l’équipe</w:t>
+      </w:r>
+      <w:r>
+        <w:rPr>
+          <w:color w:val="000000" w:themeColor="text1"/>
+          <w:sz w:val="22"/>
+          <w:szCs w:val="22"/>
+          <w:lang w:bidi="en-US"/>
+        </w:rPr>
+        <w:t>,</w:t>
+      </w:r>
+      <w:r>
+        <w:rPr>
+          <w:color w:val="000000" w:themeColor="text1"/>
+          <w:sz w:val="22"/>
+          <w:szCs w:val="22"/>
+          <w:lang w:bidi="en-US"/>
+        </w:rPr>
+        <w:t xml:space="preserve"> par de la flânerie ou </w:t>
+      </w:r>
+      <w:r>
+        <w:rPr>
+          <w:color w:val="000000" w:themeColor="text1"/>
+          <w:sz w:val="22"/>
+          <w:szCs w:val="22"/>
+          <w:lang w:bidi="en-US"/>
+        </w:rPr>
+        <w:t xml:space="preserve">par </w:t>
+      </w:r>
+      <w:r>
+        <w:rPr>
+          <w:color w:val="000000" w:themeColor="text1"/>
+          <w:sz w:val="22"/>
+          <w:szCs w:val="22"/>
+          <w:lang w:bidi="en-US"/>
+        </w:rPr>
+        <w:t xml:space="preserve">des absences, les rencontres permettraient d’instaurer un cadre avec sanctions et ainsi de rétablir l’équité entre les membres de l’équipe. </w:t>
+      </w:r>
+      <w:r>
+        <w:rPr>
+          <w:color w:val="000000" w:themeColor="text1"/>
+          <w:sz w:val="22"/>
+          <w:szCs w:val="22"/>
+          <w:lang w:bidi="en-US"/>
+        </w:rPr>
+        <w:t xml:space="preserve">Au niveau de l’organisation, une solution importante serait d’instaurer et de communiquer à tous </w:t>
+      </w:r>
+      <w:r>
+        <w:rPr>
+          <w:color w:val="000000" w:themeColor="text1"/>
+          <w:sz w:val="22"/>
+          <w:szCs w:val="22"/>
+          <w:lang w:bidi="en-US"/>
+        </w:rPr>
+        <w:t>l</w:t>
+      </w:r>
+      <w:r>
+        <w:rPr>
+          <w:color w:val="000000" w:themeColor="text1"/>
+          <w:sz w:val="22"/>
+          <w:szCs w:val="22"/>
+          <w:lang w:bidi="en-US"/>
+        </w:rPr>
+        <w:t xml:space="preserve">es départements </w:t>
       </w:r>
       <w:r>
         <w:rPr>
@@ -2129,7 +3065,25 @@
           <w:szCs w:val="22"/>
           <w:lang w:bidi="en-US"/>
         </w:rPr>
-        <w:t xml:space="preserve">en ce qui a trait aux comportements </w:t>
+        <w:t xml:space="preserve">en ce qui </w:t>
+      </w:r>
+      <w:r>
+        <w:rPr>
+          <w:color w:val="000000" w:themeColor="text1"/>
+          <w:sz w:val="22"/>
+          <w:szCs w:val="22"/>
+          <w:lang w:bidi="en-US"/>
+        </w:rPr>
+        <w:t>a</w:t>
+      </w:r>
+      <w:r>
+        <w:rPr>
+          <w:color w:val="000000" w:themeColor="text1"/>
+          <w:sz w:val="22"/>
+          <w:szCs w:val="22"/>
+          <w:lang w:bidi="en-US"/>
+        </w:rPr>
+        <w:t xml:space="preserve"> trait aux comportements </w:t>
       </w:r>
       <w:r>
         <w:rPr>
@@ -2147,37 +3101,178 @@
           <w:szCs w:val="22"/>
           <w:lang w:bidi="en-US"/>
         </w:rPr>
-        <w:t xml:space="preserve">au sein du milieu de travail. </w:t>
-      </w:r>
-      <w:r>
-        <w:rPr>
-          <w:color w:val="000000" w:themeColor="text1"/>
-          <w:sz w:val="22"/>
-          <w:szCs w:val="22"/>
-          <w:lang w:bidi="en-US"/>
-        </w:rPr>
-        <w:t xml:space="preserve">Cela permettrait d’installer un cadre clair favorisant des échanges plus sains lors des cas de supports clients. Finalement, </w:t>
-      </w:r>
-      <w:r>
-        <w:rPr>
-          <w:color w:val="000000" w:themeColor="text1"/>
-          <w:sz w:val="22"/>
-          <w:szCs w:val="22"/>
-          <w:lang w:bidi="en-US"/>
-        </w:rPr>
-        <w:t>Mathilde</w:t>
-      </w:r>
-      <w:r>
-        <w:rPr>
-          <w:color w:val="000000" w:themeColor="text1"/>
-          <w:sz w:val="22"/>
-          <w:szCs w:val="22"/>
-          <w:lang w:bidi="en-US"/>
-        </w:rPr>
-        <w:t xml:space="preserve"> devra communiquer à son équipe les rôles de chacun et leurs tâches de façon non-ambigu afin de diminuer les occasions pour certains employés de profiter du climat diffus pour en faire moins.</w:t>
+        <w:t>à adopter</w:t>
+      </w:r>
+      <w:r>
+        <w:rPr>
+          <w:color w:val="000000" w:themeColor="text1"/>
+          <w:sz w:val="22"/>
+          <w:szCs w:val="22"/>
+          <w:lang w:bidi="en-US"/>
+        </w:rPr>
+        <w:t xml:space="preserve">. </w:t>
+      </w:r>
+      <w:r>
+        <w:rPr>
+          <w:color w:val="000000" w:themeColor="text1"/>
+          <w:sz w:val="22"/>
+          <w:szCs w:val="22"/>
+          <w:lang w:bidi="en-US"/>
+        </w:rPr>
+        <w:t>Cela permettrait d’installer un cadre clair</w:t>
+      </w:r>
+      <w:r>
+        <w:rPr>
+          <w:color w:val="000000" w:themeColor="text1"/>
+          <w:sz w:val="22"/>
+          <w:szCs w:val="22"/>
+          <w:lang w:bidi="en-US"/>
+        </w:rPr>
+        <w:t>,</w:t>
+      </w:r>
+      <w:r>
+        <w:rPr>
+          <w:color w:val="000000" w:themeColor="text1"/>
+          <w:sz w:val="22"/>
+          <w:szCs w:val="22"/>
+          <w:lang w:bidi="en-US"/>
+        </w:rPr>
+        <w:t xml:space="preserve"> favorisant des échanges plus sains lors des </w:t>
+      </w:r>
+      <w:r>
+        <w:rPr>
+          <w:color w:val="000000" w:themeColor="text1"/>
+          <w:sz w:val="22"/>
+          <w:szCs w:val="22"/>
+          <w:lang w:bidi="en-US"/>
+        </w:rPr>
+        <w:t>appels</w:t>
+      </w:r>
+      <w:r>
+        <w:rPr>
+          <w:color w:val="000000" w:themeColor="text1"/>
+          <w:sz w:val="22"/>
+          <w:szCs w:val="22"/>
+          <w:lang w:bidi="en-US"/>
+        </w:rPr>
+        <w:t xml:space="preserve"> de support</w:t>
+      </w:r>
+      <w:r>
+        <w:rPr>
+          <w:color w:val="000000" w:themeColor="text1"/>
+          <w:sz w:val="22"/>
+          <w:szCs w:val="22"/>
+          <w:lang w:bidi="en-US"/>
+        </w:rPr>
+        <w:t xml:space="preserve"> </w:t>
+      </w:r>
+      <w:r>
+        <w:rPr>
+          <w:color w:val="000000" w:themeColor="text1"/>
+          <w:sz w:val="22"/>
+          <w:szCs w:val="22"/>
+          <w:lang w:bidi="en-US"/>
+        </w:rPr>
+        <w:t xml:space="preserve">client. Finalement, Mathilde devra communiquer à son équipe les rôles </w:t>
+      </w:r>
+      <w:r>
+        <w:rPr>
+          <w:color w:val="000000" w:themeColor="text1"/>
+          <w:sz w:val="22"/>
+          <w:szCs w:val="22"/>
+          <w:lang w:bidi="en-US"/>
+        </w:rPr>
+        <w:t xml:space="preserve">et les responsabilités </w:t>
+      </w:r>
+      <w:r>
+        <w:rPr>
+          <w:color w:val="000000" w:themeColor="text1"/>
+          <w:sz w:val="22"/>
+          <w:szCs w:val="22"/>
+          <w:lang w:bidi="en-US"/>
+        </w:rPr>
+        <w:t xml:space="preserve">de chacun et </w:t>
+      </w:r>
+      <w:r>
+        <w:rPr>
+          <w:color w:val="000000" w:themeColor="text1"/>
+          <w:sz w:val="22"/>
+          <w:szCs w:val="22"/>
+          <w:lang w:bidi="en-US"/>
+        </w:rPr>
+        <w:t xml:space="preserve">faire en sorte que </w:t>
+      </w:r>
+      <w:r>
+        <w:rPr>
+          <w:color w:val="000000" w:themeColor="text1"/>
+          <w:sz w:val="22"/>
+          <w:szCs w:val="22"/>
+          <w:lang w:bidi="en-US"/>
+        </w:rPr>
+        <w:t xml:space="preserve">leurs tâches </w:t>
+      </w:r>
+      <w:r>
+        <w:rPr>
+          <w:color w:val="000000" w:themeColor="text1"/>
+          <w:sz w:val="22"/>
+          <w:szCs w:val="22"/>
+          <w:lang w:bidi="en-US"/>
+        </w:rPr>
+        <w:t>soient comprises de façon</w:t>
+      </w:r>
+      <w:r>
+        <w:rPr>
+          <w:color w:val="000000" w:themeColor="text1"/>
+          <w:sz w:val="22"/>
+          <w:szCs w:val="22"/>
+          <w:lang w:bidi="en-US"/>
+        </w:rPr>
+        <w:t xml:space="preserve"> non</w:t>
+      </w:r>
+      <w:r>
+        <w:rPr>
+          <w:color w:val="000000" w:themeColor="text1"/>
+          <w:sz w:val="22"/>
+          <w:szCs w:val="22"/>
+          <w:lang w:bidi="en-US"/>
+        </w:rPr>
+        <w:t xml:space="preserve"> ambiguë, </w:t>
+      </w:r>
+      <w:r>
+        <w:rPr>
+          <w:color w:val="000000" w:themeColor="text1"/>
+          <w:sz w:val="22"/>
+          <w:szCs w:val="22"/>
+          <w:lang w:bidi="en-US"/>
+        </w:rPr>
+        <w:t xml:space="preserve">afin de diminuer les occasions </w:t>
+      </w:r>
+      <w:r>
+        <w:rPr>
+          <w:color w:val="000000" w:themeColor="text1"/>
+          <w:sz w:val="22"/>
+          <w:szCs w:val="22"/>
+          <w:lang w:bidi="en-US"/>
+        </w:rPr>
+        <w:t>de</w:t>
+      </w:r>
+      <w:r>
+        <w:rPr>
+          <w:color w:val="000000" w:themeColor="text1"/>
+          <w:sz w:val="22"/>
+          <w:szCs w:val="22"/>
+          <w:lang w:bidi="en-US"/>
+        </w:rPr>
+        <w:t xml:space="preserve"> certains employés de profiter du climat diffus pour en faire moins.</w:t>
       </w:r>
     </w:p>
     <w:sectPr>
+      <w:headerReference w:type="even" r:id="rId6"/>
+      <w:headerReference w:type="default" r:id="rId7"/>
+      <w:footerReference w:type="even" r:id="rId8"/>
+      <w:footerReference w:type="default" r:id="rId9"/>
+      <w:headerReference w:type="first" r:id="rId10"/>
+      <w:footerReference w:type="first" r:id="rId11"/>
       <w:pgSz w:w="12240" w:h="15840"/>
       <w:pgMar w:top="1440" w:right="1800" w:bottom="1440" w:left="1800" w:header="708" w:footer="708" w:gutter="0"/>
       <w:cols w:space="708"/>
@@ -2185,6 +3280,104 @@
     </w:sectPr>
   </w:body>
 </w:document>
+</file>
+
+<file path=word/endnotes.xml><?xml version="1.0" encoding="utf-8"?>
+<w:endnotes xmlns:wpc="http://schemas.microsoft.com/office/word/2010/wordprocessingCanvas" xmlns:cx="http://schemas.microsoft.com/office/drawing/2014/chartex" xmlns:cx1="http://schemas.microsoft.com/office/drawing/2015/9/8/chartex" xmlns:cx2="http://schemas.microsoft.com/office/drawing/2015/10/21/chartex" xmlns:cx3="http://schemas.microsoft.com/office/drawing/2016/5/9/chartex" xmlns:cx4="http://schemas.microsoft.com/office/drawing/2016/5/10/chartex" xmlns:cx5="http://schemas.microsoft.com/office/drawing/2016/5/11/chartex" xmlns:cx6="http://schemas.microsoft.com/office/drawing/2016/5/12/chartex" xmlns:cx7="http://schemas.microsoft.com/office/drawing/2016/5/13/chartex" xmlns:cx8="http://schemas.microsoft.com/office/drawing/2016/5/14/chartex" xmlns:mc="http://schemas.openxmlformats.org/markup-compatibility/2006" xmlns:aink="http://schemas.microsoft.com/office/drawing/2016/ink" xmlns:am3d="http://schemas.microsoft.com/office/drawing/2017/model3d" xmlns:o="urn:schemas-microsoft-com:office:office" xmlns:oel="http://schemas.microsoft.com/office/2019/extlst" xmlns:r="http://schemas.openxmlformats.org/officeDocument/2006/relationships" xmlns:m="http://schemas.openxmlformats.org/officeDocument/2006/math" xmlns:v="urn:schemas-microsoft-com:vml" xmlns:wp14="http://schemas.microsoft.com/office/word/2010/wordprocessingDrawing" xmlns:wp="http://schemas.openxmlformats.org/drawingml/2006/wordprocessingDrawing" xmlns:w10="urn:schemas-microsoft-com:office:word" xmlns:w="http://schemas.openxmlformats.org/wordprocessingml/2006/main" xmlns:w14="http://schemas.microsoft.com/office/word/2010/wordml" xmlns:w15="http://schemas.microsoft.com/office/word/2012/wordml" xmlns:w16cex="http://schemas.microsoft.com/office/word/2018/wordml/cex" xmlns:w16cid="http://schemas.microsoft.com/office/word/2016/wordml/cid" xmlns:w16="http://schemas.microsoft.com/office/word/2018/wordml" xmlns:w16sdtdh="http://schemas.microsoft.com/office/word/2020/wordml/sdtdatahash" xmlns:w16se="http://schemas.microsoft.com/office/word/2015/wordml/symex" xmlns:wpg="http://schemas.microsoft.com/office/word/2010/wordprocessingGroup" xmlns:wpi="http://schemas.microsoft.com/office/word/2010/wordprocessingInk" xmlns:wne="http://schemas.microsoft.com/office/word/2006/wordml" xmlns:wps="http://schemas.microsoft.com/office/word/2010/wordprocessingShape" mc:Ignorable="w14 w15 w16se w16cid w16 w16cex w16sdtdh wp14">
+  <w:endnote w:type="separator" w:id="-1">
+    <w:p>
+      <w:r>
+        <w:separator/>
+      </w:r>
+    </w:p>
+  </w:endnote>
+  <w:endnote w:type="continuationSeparator" w:id="0">
+    <w:p>
+      <w:r>
+        <w:continuationSeparator/>
+      </w:r>
+    </w:p>
+  </w:endnote>
+</w:endnotes>
+</file>
+
+<file path=word/footer1.xml><?xml version="1.0" encoding="utf-8"?>
+<w:ftr xmlns:wpc="http://schemas.microsoft.com/office/word/2010/wordprocessingCanvas" xmlns:cx="http://schemas.microsoft.com/office/drawing/2014/chartex" xmlns:cx1="http://schemas.microsoft.com/office/drawing/2015/9/8/chartex" xmlns:cx2="http://schemas.microsoft.com/office/drawing/2015/10/21/chartex" xmlns:cx3="http://schemas.microsoft.com/office/drawing/2016/5/9/chartex" xmlns:cx4="http://schemas.microsoft.com/office/drawing/2016/5/10/chartex" xmlns:cx5="http://schemas.microsoft.com/office/drawing/2016/5/11/chartex" xmlns:cx6="http://schemas.microsoft.com/office/drawing/2016/5/12/chartex" xmlns:cx7="http://schemas.microsoft.com/office/drawing/2016/5/13/chartex" xmlns:cx8="http://schemas.microsoft.com/office/drawing/2016/5/14/chartex" xmlns:mc="http://schemas.openxmlformats.org/markup-compatibility/2006" xmlns:aink="http://schemas.microsoft.com/office/drawing/2016/ink" xmlns:am3d="http://schemas.microsoft.com/office/drawing/2017/model3d" xmlns:o="urn:schemas-microsoft-com:office:office" xmlns:oel="http://schemas.microsoft.com/office/2019/extlst" xmlns:r="http://schemas.openxmlformats.org/officeDocument/2006/relationships" xmlns:m="http://schemas.openxmlformats.org/officeDocument/2006/math" xmlns:v="urn:schemas-microsoft-com:vml" xmlns:wp14="http://schemas.microsoft.com/office/word/2010/wordprocessingDrawing" xmlns:wp="http://schemas.openxmlformats.org/drawingml/2006/wordprocessingDrawing" xmlns:w10="urn:schemas-microsoft-com:office:word" xmlns:w="http://schemas.openxmlformats.org/wordprocessingml/2006/main" xmlns:w14="http://schemas.microsoft.com/office/word/2010/wordml" xmlns:w15="http://schemas.microsoft.com/office/word/2012/wordml" xmlns:w16cex="http://schemas.microsoft.com/office/word/2018/wordml/cex" xmlns:w16cid="http://schemas.microsoft.com/office/word/2016/wordml/cid" xmlns:w16="http://schemas.microsoft.com/office/word/2018/wordml" xmlns:w16sdtdh="http://schemas.microsoft.com/office/word/2020/wordml/sdtdatahash" xmlns:w16se="http://schemas.microsoft.com/office/word/2015/wordml/symex" xmlns:wpg="http://schemas.microsoft.com/office/word/2010/wordprocessingGroup" xmlns:wpi="http://schemas.microsoft.com/office/word/2010/wordprocessingInk" xmlns:wne="http://schemas.microsoft.com/office/word/2006/wordml" xmlns:wps="http://schemas.microsoft.com/office/word/2010/wordprocessingShape" mc:Ignorable="w14 w15 w16se w16cid w16 w16cex w16sdtdh wp14">
+  <w:p>
+    <w:pPr>
+      <w:pStyle w:val="Pieddepage"/>
+    </w:pPr>
+  </w:p>
+</w:ftr>
+</file>
+
+<file path=word/footer2.xml><?xml version="1.0" encoding="utf-8"?>
+<w:ftr xmlns:wpc="http://schemas.microsoft.com/office/word/2010/wordprocessingCanvas" xmlns:cx="http://schemas.microsoft.com/office/drawing/2014/chartex" xmlns:cx1="http://schemas.microsoft.com/office/drawing/2015/9/8/chartex" xmlns:cx2="http://schemas.microsoft.com/office/drawing/2015/10/21/chartex" xmlns:cx3="http://schemas.microsoft.com/office/drawing/2016/5/9/chartex" xmlns:cx4="http://schemas.microsoft.com/office/drawing/2016/5/10/chartex" xmlns:cx5="http://schemas.microsoft.com/office/drawing/2016/5/11/chartex" xmlns:cx6="http://schemas.microsoft.com/office/drawing/2016/5/12/chartex" xmlns:cx7="http://schemas.microsoft.com/office/drawing/2016/5/13/chartex" xmlns:cx8="http://schemas.microsoft.com/office/drawing/2016/5/14/chartex" xmlns:mc="http://schemas.openxmlformats.org/markup-compatibility/2006" xmlns:aink="http://schemas.microsoft.com/office/drawing/2016/ink" xmlns:am3d="http://schemas.microsoft.com/office/drawing/2017/model3d" xmlns:o="urn:schemas-microsoft-com:office:office" xmlns:oel="http://schemas.microsoft.com/office/2019/extlst" xmlns:r="http://schemas.openxmlformats.org/officeDocument/2006/relationships" xmlns:m="http://schemas.openxmlformats.org/officeDocument/2006/math" xmlns:v="urn:schemas-microsoft-com:vml" xmlns:wp14="http://schemas.microsoft.com/office/word/2010/wordprocessingDrawing" xmlns:wp="http://schemas.openxmlformats.org/drawingml/2006/wordprocessingDrawing" xmlns:w10="urn:schemas-microsoft-com:office:word" xmlns:w="http://schemas.openxmlformats.org/wordprocessingml/2006/main" xmlns:w14="http://schemas.microsoft.com/office/word/2010/wordml" xmlns:w15="http://schemas.microsoft.com/office/word/2012/wordml" xmlns:w16cex="http://schemas.microsoft.com/office/word/2018/wordml/cex" xmlns:w16cid="http://schemas.microsoft.com/office/word/2016/wordml/cid" xmlns:w16="http://schemas.microsoft.com/office/word/2018/wordml" xmlns:w16sdtdh="http://schemas.microsoft.com/office/word/2020/wordml/sdtdatahash" xmlns:w16se="http://schemas.microsoft.com/office/word/2015/wordml/symex" xmlns:wpg="http://schemas.microsoft.com/office/word/2010/wordprocessingGroup" xmlns:wpi="http://schemas.microsoft.com/office/word/2010/wordprocessingInk" xmlns:wne="http://schemas.microsoft.com/office/word/2006/wordml" xmlns:wps="http://schemas.microsoft.com/office/word/2010/wordprocessingShape" mc:Ignorable="w14 w15 w16se w16cid w16 w16cex w16sdtdh wp14">
+  <w:p>
+    <w:pPr>
+      <w:pStyle w:val="Pieddepage"/>
+    </w:pPr>
+  </w:p>
+</w:ftr>
+</file>
+
+<file path=word/footer3.xml><?xml version="1.0" encoding="utf-8"?>
+<w:ftr xmlns:wpc="http://schemas.microsoft.com/office/word/2010/wordprocessingCanvas" xmlns:cx="http://schemas.microsoft.com/office/drawing/2014/chartex" xmlns:cx1="http://schemas.microsoft.com/office/drawing/2015/9/8/chartex" xmlns:cx2="http://schemas.microsoft.com/office/drawing/2015/10/21/chartex" xmlns:cx3="http://schemas.microsoft.com/office/drawing/2016/5/9/chartex" xmlns:cx4="http://schemas.microsoft.com/office/drawing/2016/5/10/chartex" xmlns:cx5="http://schemas.microsoft.com/office/drawing/2016/5/11/chartex" xmlns:cx6="http://schemas.microsoft.com/office/drawing/2016/5/12/chartex" xmlns:cx7="http://schemas.microsoft.com/office/drawing/2016/5/13/chartex" xmlns:cx8="http://schemas.microsoft.com/office/drawing/2016/5/14/chartex" xmlns:mc="http://schemas.openxmlformats.org/markup-compatibility/2006" xmlns:aink="http://schemas.microsoft.com/office/drawing/2016/ink" xmlns:am3d="http://schemas.microsoft.com/office/drawing/2017/model3d" xmlns:o="urn:schemas-microsoft-com:office:office" xmlns:oel="http://schemas.microsoft.com/office/2019/extlst" xmlns:r="http://schemas.openxmlformats.org/officeDocument/2006/relationships" xmlns:m="http://schemas.openxmlformats.org/officeDocument/2006/math" xmlns:v="urn:schemas-microsoft-com:vml" xmlns:wp14="http://schemas.microsoft.com/office/word/2010/wordprocessingDrawing" xmlns:wp="http://schemas.openxmlformats.org/drawingml/2006/wordprocessingDrawing" xmlns:w10="urn:schemas-microsoft-com:office:word" xmlns:w="http://schemas.openxmlformats.org/wordprocessingml/2006/main" xmlns:w14="http://schemas.microsoft.com/office/word/2010/wordml" xmlns:w15="http://schemas.microsoft.com/office/word/2012/wordml" xmlns:w16cex="http://schemas.microsoft.com/office/word/2018/wordml/cex" xmlns:w16cid="http://schemas.microsoft.com/office/word/2016/wordml/cid" xmlns:w16="http://schemas.microsoft.com/office/word/2018/wordml" xmlns:w16sdtdh="http://schemas.microsoft.com/office/word/2020/wordml/sdtdatahash" xmlns:w16se="http://schemas.microsoft.com/office/word/2015/wordml/symex" xmlns:wpg="http://schemas.microsoft.com/office/word/2010/wordprocessingGroup" xmlns:wpi="http://schemas.microsoft.com/office/word/2010/wordprocessingInk" xmlns:wne="http://schemas.microsoft.com/office/word/2006/wordml" xmlns:wps="http://schemas.microsoft.com/office/word/2010/wordprocessingShape" mc:Ignorable="w14 w15 w16se w16cid w16 w16cex w16sdtdh wp14">
+  <w:p>
+    <w:pPr>
+      <w:pStyle w:val="Pieddepage"/>
+    </w:pPr>
+  </w:p>
+</w:ftr>
+</file>
+
+<file path=word/footnotes.xml><?xml version="1.0" encoding="utf-8"?>
+<w:footnotes xmlns:wpc="http://schemas.microsoft.com/office/word/2010/wordprocessingCanvas" xmlns:cx="http://schemas.microsoft.com/office/drawing/2014/chartex" xmlns:cx1="http://schemas.microsoft.com/office/drawing/2015/9/8/chartex" xmlns:cx2="http://schemas.microsoft.com/office/drawing/2015/10/21/chartex" xmlns:cx3="http://schemas.microsoft.com/office/drawing/2016/5/9/chartex" xmlns:cx4="http://schemas.microsoft.com/office/drawing/2016/5/10/chartex" xmlns:cx5="http://schemas.microsoft.com/office/drawing/2016/5/11/chartex" xmlns:cx6="http://schemas.microsoft.com/office/drawing/2016/5/12/chartex" xmlns:cx7="http://schemas.microsoft.com/office/drawing/2016/5/13/chartex" xmlns:cx8="http://schemas.microsoft.com/office/drawing/2016/5/14/chartex" xmlns:mc="http://schemas.openxmlformats.org/markup-compatibility/2006" xmlns:aink="http://schemas.microsoft.com/office/drawing/2016/ink" xmlns:am3d="http://schemas.microsoft.com/office/drawing/2017/model3d" xmlns:o="urn:schemas-microsoft-com:office:office" xmlns:oel="http://schemas.microsoft.com/office/2019/extlst" xmlns:r="http://schemas.openxmlformats.org/officeDocument/2006/relationships" xmlns:m="http://schemas.openxmlformats.org/officeDocument/2006/math" xmlns:v="urn:schemas-microsoft-com:vml" xmlns:wp14="http://schemas.microsoft.com/office/word/2010/wordprocessingDrawing" xmlns:wp="http://schemas.openxmlformats.org/drawingml/2006/wordprocessingDrawing" xmlns:w10="urn:schemas-microsoft-com:office:word" xmlns:w="http://schemas.openxmlformats.org/wordprocessingml/2006/main" xmlns:w14="http://schemas.microsoft.com/office/word/2010/wordml" xmlns:w15="http://schemas.microsoft.com/office/word/2012/wordml" xmlns:w16cex="http://schemas.microsoft.com/office/word/2018/wordml/cex" xmlns:w16cid="http://schemas.microsoft.com/office/word/2016/wordml/cid" xmlns:w16="http://schemas.microsoft.com/office/word/2018/wordml" xmlns:w16sdtdh="http://schemas.microsoft.com/office/word/2020/wordml/sdtdatahash" xmlns:w16se="http://schemas.microsoft.com/office/word/2015/wordml/symex" xmlns:wpg="http://schemas.microsoft.com/office/word/2010/wordprocessingGroup" xmlns:wpi="http://schemas.microsoft.com/office/word/2010/wordprocessingInk" xmlns:wne="http://schemas.microsoft.com/office/word/2006/wordml" xmlns:wps="http://schemas.microsoft.com/office/word/2010/wordprocessingShape" mc:Ignorable="w14 w15 w16se w16cid w16 w16cex w16sdtdh wp14">
+  <w:footnote w:type="separator" w:id="-1">
+    <w:p>
+      <w:r>
+        <w:separator/>
+      </w:r>
+    </w:p>
+  </w:footnote>
+  <w:footnote w:type="continuationSeparator" w:id="0">
+    <w:p>
+      <w:r>
+        <w:continuationSeparator/>
+      </w:r>
+    </w:p>
+  </w:footnote>
+</w:footnotes>
+</file>
+
+<file path=word/header1.xml><?xml version="1.0" encoding="utf-8"?>
+<w:hdr xmlns:wpc="http://schemas.microsoft.com/office/word/2010/wordprocessingCanvas" xmlns:cx="http://schemas.microsoft.com/office/drawing/2014/chartex" xmlns:cx1="http://schemas.microsoft.com/office/drawing/2015/9/8/chartex" xmlns:cx2="http://schemas.microsoft.com/office/drawing/2015/10/21/chartex" xmlns:cx3="http://schemas.microsoft.com/office/drawing/2016/5/9/chartex" xmlns:cx4="http://schemas.microsoft.com/office/drawing/2016/5/10/chartex" xmlns:cx5="http://schemas.microsoft.com/office/drawing/2016/5/11/chartex" xmlns:cx6="http://schemas.microsoft.com/office/drawing/2016/5/12/chartex" xmlns:cx7="http://schemas.microsoft.com/office/drawing/2016/5/13/chartex" xmlns:cx8="http://schemas.microsoft.com/office/drawing/2016/5/14/chartex" xmlns:mc="http://schemas.openxmlformats.org/markup-compatibility/2006" xmlns:aink="http://schemas.microsoft.com/office/drawing/2016/ink" xmlns:am3d="http://schemas.microsoft.com/office/drawing/2017/model3d" xmlns:o="urn:schemas-microsoft-com:office:office" xmlns:oel="http://schemas.microsoft.com/office/2019/extlst" xmlns:r="http://schemas.openxmlformats.org/officeDocument/2006/relationships" xmlns:m="http://schemas.openxmlformats.org/officeDocument/2006/math" xmlns:v="urn:schemas-microsoft-com:vml" xmlns:wp14="http://schemas.microsoft.com/office/word/2010/wordprocessingDrawing" xmlns:wp="http://schemas.openxmlformats.org/drawingml/2006/wordprocessingDrawing" xmlns:w10="urn:schemas-microsoft-com:office:word" xmlns:w="http://schemas.openxmlformats.org/wordprocessingml/2006/main" xmlns:w14="http://schemas.microsoft.com/office/word/2010/wordml" xmlns:w15="http://schemas.microsoft.com/office/word/2012/wordml" xmlns:w16cex="http://schemas.microsoft.com/office/word/2018/wordml/cex" xmlns:w16cid="http://schemas.microsoft.com/office/word/2016/wordml/cid" xmlns:w16="http://schemas.microsoft.com/office/word/2018/wordml" xmlns:w16sdtdh="http://schemas.microsoft.com/office/word/2020/wordml/sdtdatahash" xmlns:w16se="http://schemas.microsoft.com/office/word/2015/wordml/symex" xmlns:wpg="http://schemas.microsoft.com/office/word/2010/wordprocessingGroup" xmlns:wpi="http://schemas.microsoft.com/office/word/2010/wordprocessingInk" xmlns:wne="http://schemas.microsoft.com/office/word/2006/wordml" xmlns:wps="http://schemas.microsoft.com/office/word/2010/wordprocessingShape" mc:Ignorable="w14 w15 w16se w16cid w16 w16cex w16sdtdh wp14">
+  <w:p>
+    <w:pPr>
+      <w:pStyle w:val="En-tte"/>
+    </w:pPr>
+  </w:p>
+</w:hdr>
+</file>
+
+<file path=word/header2.xml><?xml version="1.0" encoding="utf-8"?>
+<w:hdr xmlns:wpc="http://schemas.microsoft.com/office/word/2010/wordprocessingCanvas" xmlns:cx="http://schemas.microsoft.com/office/drawing/2014/chartex" xmlns:cx1="http://schemas.microsoft.com/office/drawing/2015/9/8/chartex" xmlns:cx2="http://schemas.microsoft.com/office/drawing/2015/10/21/chartex" xmlns:cx3="http://schemas.microsoft.com/office/drawing/2016/5/9/chartex" xmlns:cx4="http://schemas.microsoft.com/office/drawing/2016/5/10/chartex" xmlns:cx5="http://schemas.microsoft.com/office/drawing/2016/5/11/chartex" xmlns:cx6="http://schemas.microsoft.com/office/drawing/2016/5/12/chartex" xmlns:cx7="http://schemas.microsoft.com/office/drawing/2016/5/13/chartex" xmlns:cx8="http://schemas.microsoft.com/office/drawing/2016/5/14/chartex" xmlns:mc="http://schemas.openxmlformats.org/markup-compatibility/2006" xmlns:aink="http://schemas.microsoft.com/office/drawing/2016/ink" xmlns:am3d="http://schemas.microsoft.com/office/drawing/2017/model3d" xmlns:o="urn:schemas-microsoft-com:office:office" xmlns:oel="http://schemas.microsoft.com/office/2019/extlst" xmlns:r="http://schemas.openxmlformats.org/officeDocument/2006/relationships" xmlns:m="http://schemas.openxmlformats.org/officeDocument/2006/math" xmlns:v="urn:schemas-microsoft-com:vml" xmlns:wp14="http://schemas.microsoft.com/office/word/2010/wordprocessingDrawing" xmlns:wp="http://schemas.openxmlformats.org/drawingml/2006/wordprocessingDrawing" xmlns:w10="urn:schemas-microsoft-com:office:word" xmlns:w="http://schemas.openxmlformats.org/wordprocessingml/2006/main" xmlns:w14="http://schemas.microsoft.com/office/word/2010/wordml" xmlns:w15="http://schemas.microsoft.com/office/word/2012/wordml" xmlns:w16cex="http://schemas.microsoft.com/office/word/2018/wordml/cex" xmlns:w16cid="http://schemas.microsoft.com/office/word/2016/wordml/cid" xmlns:w16="http://schemas.microsoft.com/office/word/2018/wordml" xmlns:w16sdtdh="http://schemas.microsoft.com/office/word/2020/wordml/sdtdatahash" xmlns:w16se="http://schemas.microsoft.com/office/word/2015/wordml/symex" xmlns:wpg="http://schemas.microsoft.com/office/word/2010/wordprocessingGroup" xmlns:wpi="http://schemas.microsoft.com/office/word/2010/wordprocessingInk" xmlns:wne="http://schemas.microsoft.com/office/word/2006/wordml" xmlns:wps="http://schemas.microsoft.com/office/word/2010/wordprocessingShape" mc:Ignorable="w14 w15 w16se w16cid w16 w16cex w16sdtdh wp14">
+  <w:p>
+    <w:pPr>
+      <w:pStyle w:val="En-tte"/>
+    </w:pPr>
+  </w:p>
+</w:hdr>
+</file>
+
+<file path=word/header3.xml><?xml version="1.0" encoding="utf-8"?>
+<w:hdr xmlns:wpc="http://schemas.microsoft.com/office/word/2010/wordprocessingCanvas" xmlns:cx="http://schemas.microsoft.com/office/drawing/2014/chartex" xmlns:cx1="http://schemas.microsoft.com/office/drawing/2015/9/8/chartex" xmlns:cx2="http://schemas.microsoft.com/office/drawing/2015/10/21/chartex" xmlns:cx3="http://schemas.microsoft.com/office/drawing/2016/5/9/chartex" xmlns:cx4="http://schemas.microsoft.com/office/drawing/2016/5/10/chartex" xmlns:cx5="http://schemas.microsoft.com/office/drawing/2016/5/11/chartex" xmlns:cx6="http://schemas.microsoft.com/office/drawing/2016/5/12/chartex" xmlns:cx7="http://schemas.microsoft.com/office/drawing/2016/5/13/chartex" xmlns:cx8="http://schemas.microsoft.com/office/drawing/2016/5/14/chartex" xmlns:mc="http://schemas.openxmlformats.org/markup-compatibility/2006" xmlns:aink="http://schemas.microsoft.com/office/drawing/2016/ink" xmlns:am3d="http://schemas.microsoft.com/office/drawing/2017/model3d" xmlns:o="urn:schemas-microsoft-com:office:office" xmlns:oel="http://schemas.microsoft.com/office/2019/extlst" xmlns:r="http://schemas.openxmlformats.org/officeDocument/2006/relationships" xmlns:m="http://schemas.openxmlformats.org/officeDocument/2006/math" xmlns:v="urn:schemas-microsoft-com:vml" xmlns:wp14="http://schemas.microsoft.com/office/word/2010/wordprocessingDrawing" xmlns:wp="http://schemas.openxmlformats.org/drawingml/2006/wordprocessingDrawing" xmlns:w10="urn:schemas-microsoft-com:office:word" xmlns:w="http://schemas.openxmlformats.org/wordprocessingml/2006/main" xmlns:w14="http://schemas.microsoft.com/office/word/2010/wordml" xmlns:w15="http://schemas.microsoft.com/office/word/2012/wordml" xmlns:w16cex="http://schemas.microsoft.com/office/word/2018/wordml/cex" xmlns:w16cid="http://schemas.microsoft.com/office/word/2016/wordml/cid" xmlns:w16="http://schemas.microsoft.com/office/word/2018/wordml" xmlns:w16sdtdh="http://schemas.microsoft.com/office/word/2020/wordml/sdtdatahash" xmlns:w16se="http://schemas.microsoft.com/office/word/2015/wordml/symex" xmlns:wpg="http://schemas.microsoft.com/office/word/2010/wordprocessingGroup" xmlns:wpi="http://schemas.microsoft.com/office/word/2010/wordprocessingInk" xmlns:wne="http://schemas.microsoft.com/office/word/2006/wordml" xmlns:wps="http://schemas.microsoft.com/office/word/2010/wordprocessingShape" mc:Ignorable="w14 w15 w16se w16cid w16 w16cex w16sdtdh wp14">
+  <w:p>
+    <w:pPr>
+      <w:pStyle w:val="En-tte"/>
+    </w:pPr>
+  </w:p>
+</w:hdr>
 </file>
 
 <file path=word/styles.xml><?xml version="1.0" encoding="utf-8"?>
@@ -2685,6 +3878,48 @@
       <w:contextualSpacing/>
     </w:pPr>
   </w:style>
+  <w:style w:type="paragraph" w:styleId="En-tte">
+    <w:name w:val="header"/>
+    <w:basedOn w:val="Normal"/>
+    <w:link w:val="En-tteCar"/>
+    <w:uiPriority w:val="99"/>
+    <w:unhideWhenUsed/>
+    <w:rsid w:val="002C7899"/>
+    <w:pPr>
+      <w:tabs>
+        <w:tab w:val="center" w:pos="4703"/>
+        <w:tab w:val="right" w:pos="9406"/>
+      </w:tabs>
+    </w:pPr>
+  </w:style>
+  <w:style w:type="character" w:customStyle="1" w:styleId="En-tteCar">
+    <w:name w:val="En-tête Car"/>
+    <w:basedOn w:val="Policepardfaut"/>
+    <w:link w:val="En-tte"/>
+    <w:uiPriority w:val="99"/>
+    <w:rsid w:val="002C7899"/>
+  </w:style>
+  <w:style w:type="paragraph" w:styleId="Pieddepage">
+    <w:name w:val="footer"/>
+    <w:basedOn w:val="Normal"/>
+    <w:link w:val="PieddepageCar"/>
+    <w:uiPriority w:val="99"/>
+    <w:unhideWhenUsed/>
+    <w:rsid w:val="002C7899"/>
+    <w:pPr>
+      <w:tabs>
+        <w:tab w:val="center" w:pos="4703"/>
+        <w:tab w:val="right" w:pos="9406"/>
+      </w:tabs>
+    </w:pPr>
+  </w:style>
+  <w:style w:type="character" w:customStyle="1" w:styleId="PieddepageCar">
+    <w:name w:val="Pied de page Car"/>
+    <w:basedOn w:val="Policepardfaut"/>
+    <w:link w:val="Pieddepage"/>
+    <w:uiPriority w:val="99"/>
+    <w:rsid w:val="002C7899"/>
+  </w:style>
 </w:styles>
 </file>
 

</xml_diff>